<commit_message>
Revisión ficha de proyecto.
</commit_message>
<xml_diff>
--- a/Anteproyectos2021/ArchivosEntregables/Mayo/AnterproyectoTesis_UavsTermoG_27052021_SinDivisionDeReferencias.docx
+++ b/Anteproyectos2021/ArchivosEntregables/Mayo/AnterproyectoTesis_UavsTermoG_27052021_SinDivisionDeReferencias.docx
@@ -1,6 +1,6 @@
 
 <file path=word/document.xml><?xml version="1.0" encoding="utf-8"?>
-<w:document xmlns:wpc="http://schemas.microsoft.com/office/word/2010/wordprocessingCanvas" xmlns:cx="http://schemas.microsoft.com/office/drawing/2014/chartex" xmlns:cx1="http://schemas.microsoft.com/office/drawing/2015/9/8/chartex" xmlns:cx2="http://schemas.microsoft.com/office/drawing/2015/10/21/chartex" xmlns:cx3="http://schemas.microsoft.com/office/drawing/2016/5/9/chartex" xmlns:cx4="http://schemas.microsoft.com/office/drawing/2016/5/10/chartex" xmlns:cx5="http://schemas.microsoft.com/office/drawing/2016/5/11/chartex" xmlns:cx6="http://schemas.microsoft.com/office/drawing/2016/5/12/chartex" xmlns:cx7="http://schemas.microsoft.com/office/drawing/2016/5/13/chartex" xmlns:cx8="http://schemas.microsoft.com/office/drawing/2016/5/14/chartex" xmlns:mc="http://schemas.openxmlformats.org/markup-compatibility/2006" xmlns:aink="http://schemas.microsoft.com/office/drawing/2016/ink" xmlns:am3d="http://schemas.microsoft.com/office/drawing/2017/model3d" xmlns:o="urn:schemas-microsoft-com:office:office" xmlns:r="http://schemas.openxmlformats.org/officeDocument/2006/relationships" xmlns:m="http://schemas.openxmlformats.org/officeDocument/2006/math" xmlns:v="urn:schemas-microsoft-com:vml" xmlns:wp14="http://schemas.microsoft.com/office/word/2010/wordprocessingDrawing" xmlns:wp="http://schemas.openxmlformats.org/drawingml/2006/wordprocessingDrawing" xmlns:w10="urn:schemas-microsoft-com:office:word" xmlns:w="http://schemas.openxmlformats.org/wordprocessingml/2006/main" xmlns:w14="http://schemas.microsoft.com/office/word/2010/wordml" xmlns:w15="http://schemas.microsoft.com/office/word/2012/wordml" xmlns:w16cex="http://schemas.microsoft.com/office/word/2018/wordml/cex" xmlns:w16cid="http://schemas.microsoft.com/office/word/2016/wordml/cid" xmlns:w16="http://schemas.microsoft.com/office/word/2018/wordml" xmlns:w16sdtdh="http://schemas.microsoft.com/office/word/2020/wordml/sdtdatahash" xmlns:w16se="http://schemas.microsoft.com/office/word/2015/wordml/symex" xmlns:wpg="http://schemas.microsoft.com/office/word/2010/wordprocessingGroup" xmlns:wpi="http://schemas.microsoft.com/office/word/2010/wordprocessingInk" xmlns:wne="http://schemas.microsoft.com/office/word/2006/wordml" xmlns:wps="http://schemas.microsoft.com/office/word/2010/wordprocessingShape" mc:Ignorable="w14 w15 w16se w16cid w16 w16cex w16sdtdh wp14">
+<w:document xmlns:wpc="http://schemas.microsoft.com/office/word/2010/wordprocessingCanvas" xmlns:cx="http://schemas.microsoft.com/office/drawing/2014/chartex" xmlns:cx1="http://schemas.microsoft.com/office/drawing/2015/9/8/chartex" xmlns:mc="http://schemas.openxmlformats.org/markup-compatibility/2006" xmlns:o="urn:schemas-microsoft-com:office:office" xmlns:r="http://schemas.openxmlformats.org/officeDocument/2006/relationships" xmlns:m="http://schemas.openxmlformats.org/officeDocument/2006/math" xmlns:v="urn:schemas-microsoft-com:vml" xmlns:wp14="http://schemas.microsoft.com/office/word/2010/wordprocessingDrawing" xmlns:wp="http://schemas.openxmlformats.org/drawingml/2006/wordprocessingDrawing" xmlns:w10="urn:schemas-microsoft-com:office:word" xmlns:w="http://schemas.openxmlformats.org/wordprocessingml/2006/main" xmlns:w14="http://schemas.microsoft.com/office/word/2010/wordml" xmlns:w15="http://schemas.microsoft.com/office/word/2012/wordml" xmlns:w16se="http://schemas.microsoft.com/office/word/2015/wordml/symex" xmlns:wpg="http://schemas.microsoft.com/office/word/2010/wordprocessingGroup" xmlns:wpi="http://schemas.microsoft.com/office/word/2010/wordprocessingInk" xmlns:wne="http://schemas.microsoft.com/office/word/2006/wordml" xmlns:wps="http://schemas.microsoft.com/office/word/2010/wordprocessingShape" mc:Ignorable="w14 w15 w16se wp14">
   <w:body>
     <w:p>
       <w:pPr>
@@ -4295,11 +4295,6 @@
           <w:id w:val="-1883931534"/>
           <w:citation/>
         </w:sdtPr>
-        <w:sdtEndPr>
-          <w:rPr>
-            <w:rStyle w:val="Hipervnculo"/>
-          </w:rPr>
-        </w:sdtEndPr>
         <w:sdtContent>
           <w:r>
             <w:rPr>
@@ -4437,11 +4432,6 @@
           <w:id w:val="-1257429260"/>
           <w:citation/>
         </w:sdtPr>
-        <w:sdtEndPr>
-          <w:rPr>
-            <w:rStyle w:val="Hipervnculo"/>
-          </w:rPr>
-        </w:sdtEndPr>
         <w:sdtContent>
           <w:r>
             <w:rPr>
@@ -4573,11 +4563,6 @@
           <w:id w:val="995532199"/>
           <w:citation/>
         </w:sdtPr>
-        <w:sdtEndPr>
-          <w:rPr>
-            <w:rStyle w:val="Hipervnculo"/>
-          </w:rPr>
-        </w:sdtEndPr>
         <w:sdtContent>
           <w:r>
             <w:rPr>
@@ -4732,11 +4717,6 @@
           <w:id w:val="1137997989"/>
           <w:citation/>
         </w:sdtPr>
-        <w:sdtEndPr>
-          <w:rPr>
-            <w:rStyle w:val="Hipervnculo"/>
-          </w:rPr>
-        </w:sdtEndPr>
         <w:sdtContent>
           <w:r>
             <w:rPr>
@@ -4892,11 +4872,6 @@
           <w:id w:val="-817504134"/>
           <w:citation/>
         </w:sdtPr>
-        <w:sdtEndPr>
-          <w:rPr>
-            <w:rStyle w:val="Hipervnculo"/>
-          </w:rPr>
-        </w:sdtEndPr>
         <w:sdtContent>
           <w:r>
             <w:rPr>
@@ -5052,11 +5027,6 @@
           <w:id w:val="1076176761"/>
           <w:citation/>
         </w:sdtPr>
-        <w:sdtEndPr>
-          <w:rPr>
-            <w:rStyle w:val="Hipervnculo"/>
-          </w:rPr>
-        </w:sdtEndPr>
         <w:sdtContent>
           <w:r>
             <w:rPr>
@@ -5206,11 +5176,6 @@
           <w:id w:val="627284002"/>
           <w:citation/>
         </w:sdtPr>
-        <w:sdtEndPr>
-          <w:rPr>
-            <w:rStyle w:val="Hipervnculo"/>
-          </w:rPr>
-        </w:sdtEndPr>
         <w:sdtContent>
           <w:r>
             <w:rPr>
@@ -5483,16 +5448,6 @@
             <w:sz w:val="24"/>
             <w:szCs w:val="24"/>
           </w:rPr>
-        </w:r>
-        <w:r>
-          <w:rPr>
-            <w:rFonts w:ascii="Arial" w:hAnsi="Arial" w:cs="Arial"/>
-            <w:noProof/>
-            <w:webHidden/>
-            <w:sz w:val="24"/>
-            <w:szCs w:val="24"/>
-          </w:rPr>
-          <w:fldChar w:fldCharType="separate"/>
         </w:r>
         <w:r>
           <w:rPr>
@@ -5788,7 +5743,6 @@
           <w:id w:val="-769087731"/>
           <w:citation/>
         </w:sdtPr>
-        <w:sdtEndPr/>
         <w:sdtContent>
           <w:r>
             <w:rPr>
@@ -5867,7 +5821,6 @@
           <w:id w:val="1154494928"/>
           <w:citation/>
         </w:sdtPr>
-        <w:sdtEndPr/>
         <w:sdtContent>
           <w:r>
             <w:rPr>
@@ -6030,7 +5983,6 @@
           <w:id w:val="1212533787"/>
           <w:citation/>
         </w:sdtPr>
-        <w:sdtEndPr/>
         <w:sdtContent>
           <w:r>
             <w:rPr>
@@ -8212,7 +8164,25 @@
           <w:sz w:val="24"/>
           <w:szCs w:val="24"/>
         </w:rPr>
-        <w:t>punto caliente (hot spot)</w:t>
+        <w:t>punto caliente (</w:t>
+      </w:r>
+      <w:proofErr w:type="spellStart"/>
+      <w:r>
+        <w:rPr>
+          <w:rFonts w:ascii="Arial" w:eastAsia="Times New Roman" w:hAnsi="Arial" w:cs="Arial"/>
+          <w:sz w:val="24"/>
+          <w:szCs w:val="24"/>
+        </w:rPr>
+        <w:t>hot</w:t>
+      </w:r>
+      <w:proofErr w:type="spellEnd"/>
+      <w:r>
+        <w:rPr>
+          <w:rFonts w:ascii="Arial" w:eastAsia="Times New Roman" w:hAnsi="Arial" w:cs="Arial"/>
+          <w:sz w:val="24"/>
+          <w:szCs w:val="24"/>
+        </w:rPr>
+        <w:t xml:space="preserve"> spot)</w:t>
       </w:r>
       <w:r>
         <w:rPr>
@@ -8444,6 +8414,7 @@
       </w:r>
       <w:bookmarkEnd w:id="8"/>
     </w:p>
+    <w:p/>
     <w:p>
       <w:pPr>
         <w:spacing w:before="240" w:after="240" w:line="276" w:lineRule="auto"/>
@@ -8461,7 +8432,7 @@
           <w:sz w:val="24"/>
           <w:szCs w:val="24"/>
         </w:rPr>
-        <w:t xml:space="preserve">Desarrollar, con base </w:t>
+        <w:t>Desarrollar</w:t>
       </w:r>
       <w:r>
         <w:rPr>
@@ -8469,32 +8440,37 @@
           <w:sz w:val="24"/>
           <w:szCs w:val="24"/>
         </w:rPr>
-        <w:t>en</w:t>
+        <w:t xml:space="preserve"> un algoritmo de procesamiento de imágenes para la detección de daños o condiciones más frecuentes a partir del análisis de</w:t>
       </w:r>
       <w:r>
         <w:rPr>
           <w:rFonts w:ascii="Arial" w:eastAsia="Times New Roman" w:hAnsi="Arial" w:cs="Arial"/>
-          <w:sz w:val="24"/>
-          <w:szCs w:val="24"/>
-        </w:rPr>
-        <w:t xml:space="preserve"> técnicas de procesamientos de imágenes actuales, un algoritmo para identificar y caracterizar patrones de fallos, daños o deterioro en las termografías </w:t>
+          <w:color w:val="000000"/>
+          <w:sz w:val="24"/>
+          <w:szCs w:val="24"/>
+        </w:rPr>
+        <w:t xml:space="preserve"> imágenes termográficas de </w:t>
       </w:r>
       <w:r>
         <w:rPr>
           <w:rFonts w:ascii="Arial" w:eastAsia="Times New Roman" w:hAnsi="Arial" w:cs="Arial"/>
-          <w:sz w:val="24"/>
-          <w:szCs w:val="24"/>
-        </w:rPr>
-        <w:t xml:space="preserve">tomadas a </w:t>
+          <w:color w:val="000000"/>
+          <w:sz w:val="24"/>
+          <w:szCs w:val="24"/>
+        </w:rPr>
+        <w:t>paneles</w:t>
       </w:r>
       <w:r>
         <w:rPr>
           <w:rFonts w:ascii="Arial" w:eastAsia="Times New Roman" w:hAnsi="Arial" w:cs="Arial"/>
-          <w:sz w:val="24"/>
-          <w:szCs w:val="24"/>
-        </w:rPr>
-        <w:t>paneles fotovoltaicos entregando un análisis preliminar de las imágenes termográficas.</w:t>
-      </w:r>
+          <w:color w:val="000000"/>
+          <w:sz w:val="24"/>
+          <w:szCs w:val="24"/>
+        </w:rPr>
+        <w:t xml:space="preserve"> fotovoltaicos.</w:t>
+      </w:r>
+      <w:bookmarkStart w:id="9" w:name="_GoBack"/>
+      <w:bookmarkEnd w:id="9"/>
     </w:p>
     <w:p>
       <w:pPr>
@@ -8507,7 +8483,7 @@
           <w:szCs w:val="24"/>
         </w:rPr>
       </w:pPr>
-      <w:bookmarkStart w:id="9" w:name="_Toc70536809"/>
+      <w:bookmarkStart w:id="10" w:name="_Toc70536809"/>
       <w:r>
         <w:rPr>
           <w:rFonts w:ascii="Arial" w:eastAsia="Times New Roman" w:hAnsi="Arial" w:cs="Arial"/>
@@ -8516,26 +8492,7 @@
         </w:rPr>
         <w:t>OBJETIVOS ESPECÍFICOS</w:t>
       </w:r>
-      <w:bookmarkEnd w:id="9"/>
-    </w:p>
-    <w:p>
-      <w:pPr>
-        <w:pBdr>
-          <w:top w:val="nil"/>
-          <w:left w:val="nil"/>
-          <w:bottom w:val="nil"/>
-          <w:right w:val="nil"/>
-          <w:between w:val="nil"/>
-        </w:pBdr>
-        <w:spacing w:after="0" w:line="276" w:lineRule="auto"/>
-        <w:jc w:val="both"/>
-        <w:rPr>
-          <w:rFonts w:ascii="Arial" w:eastAsia="Times New Roman" w:hAnsi="Arial" w:cs="Arial"/>
-          <w:color w:val="000000"/>
-          <w:sz w:val="24"/>
-          <w:szCs w:val="24"/>
-        </w:rPr>
-      </w:pPr>
+      <w:bookmarkEnd w:id="10"/>
     </w:p>
     <w:p>
       <w:pPr>
@@ -8567,7 +8524,7 @@
           <w:sz w:val="24"/>
           <w:szCs w:val="24"/>
         </w:rPr>
-        <w:t>Definir</w:t>
+        <w:t xml:space="preserve">Identificar </w:t>
       </w:r>
       <w:r>
         <w:rPr>
@@ -8576,37 +8533,8 @@
           <w:sz w:val="24"/>
           <w:szCs w:val="24"/>
         </w:rPr>
-        <w:t xml:space="preserve"> e implementar</w:t>
-      </w:r>
-      <w:r>
-        <w:rPr>
-          <w:rFonts w:ascii="Arial" w:eastAsia="Times New Roman" w:hAnsi="Arial" w:cs="Arial"/>
-          <w:color w:val="000000"/>
-          <w:sz w:val="24"/>
-          <w:szCs w:val="24"/>
-        </w:rPr>
-        <w:t xml:space="preserve"> la técnica de procesamiento de imágenes adecuada para la digitalización de im</w:t>
-      </w:r>
-      <w:r>
-        <w:rPr>
-          <w:rFonts w:ascii="Arial" w:eastAsia="Times New Roman" w:hAnsi="Arial" w:cs="Arial"/>
-          <w:color w:val="000000"/>
-          <w:sz w:val="24"/>
-          <w:szCs w:val="24"/>
-        </w:rPr>
-        <w:t>ágenes termográficas.</w:t>
-      </w:r>
-    </w:p>
-    <w:p>
-      <w:pPr>
-        <w:pStyle w:val="Prrafodelista"/>
-        <w:rPr>
-          <w:rFonts w:ascii="Arial" w:eastAsia="Times New Roman" w:hAnsi="Arial" w:cs="Arial"/>
-          <w:color w:val="000000"/>
-          <w:sz w:val="24"/>
-          <w:szCs w:val="24"/>
-        </w:rPr>
-      </w:pPr>
+        <w:t>las técnicas de procesamiento de imágenes más comunes para el análisis de información térmica de paneles fotovoltaicos.</w:t>
+      </w:r>
     </w:p>
     <w:p>
       <w:pPr>
@@ -8638,27 +8566,80 @@
           <w:sz w:val="24"/>
           <w:szCs w:val="24"/>
         </w:rPr>
-        <w:t>Identificar los patrones y formas de las imágenes termográficas digitalizadas que se relacionen con fallos, daños, deterioro o condiciones de operación regular de los paneles fotovoltaicos.</w:t>
-      </w:r>
-    </w:p>
-    <w:p>
-      <w:pPr>
-        <w:pBdr>
-          <w:top w:val="nil"/>
-          <w:left w:val="nil"/>
-          <w:bottom w:val="nil"/>
-          <w:right w:val="nil"/>
-          <w:between w:val="nil"/>
-        </w:pBdr>
-        <w:spacing w:after="0" w:line="276" w:lineRule="auto"/>
-        <w:jc w:val="both"/>
+        <w:t xml:space="preserve">Identificar </w:t>
+      </w:r>
+      <w:r>
         <w:rPr>
           <w:rFonts w:ascii="Arial" w:eastAsia="Times New Roman" w:hAnsi="Arial" w:cs="Arial"/>
           <w:color w:val="000000"/>
           <w:sz w:val="24"/>
           <w:szCs w:val="24"/>
         </w:rPr>
-      </w:pPr>
+        <w:t xml:space="preserve">los tipos </w:t>
+      </w:r>
+      <w:r>
+        <w:rPr>
+          <w:rFonts w:ascii="Arial" w:eastAsia="Times New Roman" w:hAnsi="Arial" w:cs="Arial"/>
+          <w:color w:val="000000"/>
+          <w:sz w:val="24"/>
+          <w:szCs w:val="24"/>
+        </w:rPr>
+        <w:t>de</w:t>
+      </w:r>
+      <w:r>
+        <w:rPr>
+          <w:rFonts w:ascii="Arial" w:eastAsia="Times New Roman" w:hAnsi="Arial" w:cs="Arial"/>
+          <w:color w:val="000000"/>
+          <w:sz w:val="24"/>
+          <w:szCs w:val="24"/>
+        </w:rPr>
+        <w:t xml:space="preserve"> daños o condiciones</w:t>
+      </w:r>
+      <w:r>
+        <w:rPr>
+          <w:rFonts w:ascii="Arial" w:eastAsia="Times New Roman" w:hAnsi="Arial" w:cs="Arial"/>
+          <w:color w:val="000000"/>
+          <w:sz w:val="24"/>
+          <w:szCs w:val="24"/>
+        </w:rPr>
+        <w:t xml:space="preserve"> </w:t>
+      </w:r>
+      <w:r>
+        <w:rPr>
+          <w:rFonts w:ascii="Arial" w:eastAsia="Times New Roman" w:hAnsi="Arial" w:cs="Arial"/>
+          <w:color w:val="000000"/>
+          <w:sz w:val="24"/>
+          <w:szCs w:val="24"/>
+        </w:rPr>
+        <w:t xml:space="preserve">más frecuentes </w:t>
+      </w:r>
+      <w:r>
+        <w:rPr>
+          <w:rFonts w:ascii="Arial" w:eastAsia="Times New Roman" w:hAnsi="Arial" w:cs="Arial"/>
+          <w:color w:val="000000"/>
+          <w:sz w:val="24"/>
+          <w:szCs w:val="24"/>
+        </w:rPr>
+        <w:t xml:space="preserve">observados en imágenes termográficas de </w:t>
+      </w:r>
+      <w:r>
+        <w:rPr>
+          <w:rFonts w:ascii="Arial" w:eastAsia="Times New Roman" w:hAnsi="Arial" w:cs="Arial"/>
+          <w:color w:val="000000"/>
+          <w:sz w:val="24"/>
+          <w:szCs w:val="24"/>
+        </w:rPr>
+        <w:t>paneles</w:t>
+      </w:r>
+      <w:r>
+        <w:rPr>
+          <w:rFonts w:ascii="Arial" w:eastAsia="Times New Roman" w:hAnsi="Arial" w:cs="Arial"/>
+          <w:color w:val="000000"/>
+          <w:sz w:val="24"/>
+          <w:szCs w:val="24"/>
+        </w:rPr>
+        <w:t xml:space="preserve"> fotovoltaicos.</w:t>
+      </w:r>
     </w:p>
     <w:p>
       <w:pPr>
@@ -8686,10 +8667,11 @@
       <w:r>
         <w:rPr>
           <w:rFonts w:ascii="Arial" w:eastAsia="Times New Roman" w:hAnsi="Arial" w:cs="Arial"/>
-          <w:sz w:val="24"/>
-          <w:szCs w:val="24"/>
-        </w:rPr>
-        <w:t xml:space="preserve">Crear una base de datos sencilla con </w:t>
+          <w:color w:val="000000"/>
+          <w:sz w:val="24"/>
+          <w:szCs w:val="24"/>
+        </w:rPr>
+        <w:t xml:space="preserve">Construir un conjunto de imágenes con los tipos </w:t>
       </w:r>
       <w:r>
         <w:rPr>
@@ -8698,7 +8680,7 @@
           <w:sz w:val="24"/>
           <w:szCs w:val="24"/>
         </w:rPr>
-        <w:t>patrones destacados y frecuentes de</w:t>
+        <w:t>de</w:t>
       </w:r>
       <w:r>
         <w:rPr>
@@ -8707,7 +8689,7 @@
           <w:sz w:val="24"/>
           <w:szCs w:val="24"/>
         </w:rPr>
-        <w:t xml:space="preserve"> fallos, daños o deterioro de</w:t>
+        <w:t xml:space="preserve"> daños o condiciones</w:t>
       </w:r>
       <w:r>
         <w:rPr>
@@ -8716,27 +8698,35 @@
           <w:sz w:val="24"/>
           <w:szCs w:val="24"/>
         </w:rPr>
-        <w:t xml:space="preserve"> las imágenes termográficas tomadas a paneles fotovoltaicos.</w:t>
-      </w:r>
-    </w:p>
-    <w:p>
-      <w:pPr>
-        <w:pBdr>
-          <w:top w:val="nil"/>
-          <w:left w:val="nil"/>
-          <w:bottom w:val="nil"/>
-          <w:right w:val="nil"/>
-          <w:between w:val="nil"/>
-        </w:pBdr>
-        <w:spacing w:after="0" w:line="276" w:lineRule="auto"/>
-        <w:jc w:val="both"/>
+        <w:t xml:space="preserve"> </w:t>
+      </w:r>
+      <w:r>
         <w:rPr>
           <w:rFonts w:ascii="Arial" w:eastAsia="Times New Roman" w:hAnsi="Arial" w:cs="Arial"/>
           <w:color w:val="000000"/>
           <w:sz w:val="24"/>
           <w:szCs w:val="24"/>
         </w:rPr>
-      </w:pPr>
+        <w:t xml:space="preserve">más frecuentes observados en imágenes termográficas de </w:t>
+      </w:r>
+      <w:r>
+        <w:rPr>
+          <w:rFonts w:ascii="Arial" w:eastAsia="Times New Roman" w:hAnsi="Arial" w:cs="Arial"/>
+          <w:color w:val="000000"/>
+          <w:sz w:val="24"/>
+          <w:szCs w:val="24"/>
+        </w:rPr>
+        <w:t>paneles</w:t>
+      </w:r>
+      <w:r>
+        <w:rPr>
+          <w:rFonts w:ascii="Arial" w:eastAsia="Times New Roman" w:hAnsi="Arial" w:cs="Arial"/>
+          <w:color w:val="000000"/>
+          <w:sz w:val="24"/>
+          <w:szCs w:val="24"/>
+        </w:rPr>
+        <w:t xml:space="preserve"> fotovoltaicos.</w:t>
+      </w:r>
     </w:p>
     <w:p>
       <w:pPr>
@@ -8768,7 +8758,7 @@
           <w:sz w:val="24"/>
           <w:szCs w:val="24"/>
         </w:rPr>
-        <w:t>D</w:t>
+        <w:t>I</w:t>
       </w:r>
       <w:r>
         <w:rPr>
@@ -8777,7 +8767,7 @@
           <w:sz w:val="24"/>
           <w:szCs w:val="24"/>
         </w:rPr>
-        <w:t>iseñar</w:t>
+        <w:t xml:space="preserve">mplementar </w:t>
       </w:r>
       <w:r>
         <w:rPr>
@@ -8786,7 +8776,7 @@
           <w:sz w:val="24"/>
           <w:szCs w:val="24"/>
         </w:rPr>
-        <w:t xml:space="preserve"> </w:t>
+        <w:t xml:space="preserve">un algoritmo basado en técnicas de procesamiento </w:t>
       </w:r>
       <w:r>
         <w:rPr>
@@ -8795,15 +8785,7 @@
           <w:sz w:val="24"/>
           <w:szCs w:val="24"/>
         </w:rPr>
-        <w:t xml:space="preserve">e implementar </w:t>
-      </w:r>
-      <w:r>
-        <w:rPr>
-          <w:rFonts w:ascii="Arial" w:eastAsia="Times New Roman" w:hAnsi="Arial" w:cs="Arial"/>
-          <w:sz w:val="24"/>
-          <w:szCs w:val="24"/>
-        </w:rPr>
-        <w:t xml:space="preserve">un </w:t>
+        <w:t>que determine la condición de un panel fotovoltaico a partir del análisis de imágenes termográficas</w:t>
       </w:r>
       <w:r>
         <w:rPr>
@@ -8812,23 +8794,40 @@
           <w:sz w:val="24"/>
           <w:szCs w:val="24"/>
         </w:rPr>
-        <w:t>algoritmo de procesamiento de imágenes</w:t>
-      </w:r>
-      <w:r>
+        <w:t>.</w:t>
+      </w:r>
+    </w:p>
+    <w:p>
+      <w:pPr>
+        <w:numPr>
+          <w:ilvl w:val="0"/>
+          <w:numId w:val="2"/>
+        </w:numPr>
+        <w:pBdr>
+          <w:top w:val="nil"/>
+          <w:left w:val="nil"/>
+          <w:bottom w:val="nil"/>
+          <w:right w:val="nil"/>
+          <w:between w:val="nil"/>
+        </w:pBdr>
+        <w:spacing w:after="0" w:line="276" w:lineRule="auto"/>
+        <w:ind w:firstLine="720"/>
+        <w:jc w:val="both"/>
         <w:rPr>
           <w:rFonts w:ascii="Arial" w:eastAsia="Times New Roman" w:hAnsi="Arial" w:cs="Arial"/>
-          <w:sz w:val="24"/>
-          <w:szCs w:val="24"/>
-        </w:rPr>
-        <w:t xml:space="preserve"> para identificar y caracterizar patrones de fallos, daños o deterioro en las termografías tomadas a paneles fotovoltaicos</w:t>
-      </w:r>
+          <w:color w:val="000000"/>
+          <w:sz w:val="24"/>
+          <w:szCs w:val="24"/>
+        </w:rPr>
+      </w:pPr>
       <w:r>
         <w:rPr>
           <w:rFonts w:ascii="Arial" w:eastAsia="Times New Roman" w:hAnsi="Arial" w:cs="Arial"/>
-          <w:sz w:val="24"/>
-          <w:szCs w:val="24"/>
-        </w:rPr>
-        <w:t>.</w:t>
+          <w:color w:val="000000"/>
+          <w:sz w:val="24"/>
+          <w:szCs w:val="24"/>
+        </w:rPr>
+        <w:t>Implementar escenarios de ensayo para verificar los resultados obtenidos.</w:t>
       </w:r>
     </w:p>
     <w:p>
@@ -9008,7 +9007,7 @@
           <w:szCs w:val="24"/>
         </w:rPr>
       </w:pPr>
-      <w:bookmarkStart w:id="10" w:name="_Toc70536810"/>
+      <w:bookmarkStart w:id="11" w:name="_Toc70536810"/>
       <w:r>
         <w:rPr>
           <w:rFonts w:ascii="Arial" w:eastAsia="Times New Roman" w:hAnsi="Arial" w:cs="Arial"/>
@@ -9018,7 +9017,7 @@
         <w:lastRenderedPageBreak/>
         <w:t>RESULTADOS Y ALCANCES ESPERADOS</w:t>
       </w:r>
-      <w:bookmarkEnd w:id="10"/>
+      <w:bookmarkEnd w:id="11"/>
     </w:p>
     <w:p/>
     <w:tbl>
@@ -9888,7 +9887,7 @@
         </w:rPr>
         <w:br w:type="page"/>
       </w:r>
-      <w:bookmarkStart w:id="11" w:name="_Toc70536811"/>
+      <w:bookmarkStart w:id="12" w:name="_Toc70536811"/>
       <w:r>
         <w:rPr>
           <w:rFonts w:ascii="Arial" w:hAnsi="Arial" w:cs="Arial"/>
@@ -9900,7 +9899,7 @@
         <w:lastRenderedPageBreak/>
         <w:t>MARCO CONCEPTUAL</w:t>
       </w:r>
-      <w:bookmarkEnd w:id="11"/>
+      <w:bookmarkEnd w:id="12"/>
     </w:p>
     <w:p>
       <w:pPr>
@@ -9912,7 +9911,7 @@
           <w:szCs w:val="24"/>
         </w:rPr>
       </w:pPr>
-      <w:bookmarkStart w:id="12" w:name="_Toc70536812"/>
+      <w:bookmarkStart w:id="13" w:name="_Toc70536812"/>
       <w:r>
         <w:rPr>
           <w:rFonts w:ascii="Arial" w:hAnsi="Arial" w:cs="Arial"/>
@@ -9921,7 +9920,7 @@
         </w:rPr>
         <w:t>PANEL FOTOVOLTAICO</w:t>
       </w:r>
-      <w:bookmarkEnd w:id="12"/>
+      <w:bookmarkEnd w:id="13"/>
     </w:p>
     <w:p>
       <w:pPr>
@@ -10022,7 +10021,6 @@
           <w:id w:val="1800329382"/>
           <w:citation/>
         </w:sdtPr>
-        <w:sdtEndPr/>
         <w:sdtContent>
           <w:r>
             <w:rPr>
@@ -10140,7 +10138,25 @@
           <w:sz w:val="24"/>
           <w:szCs w:val="24"/>
         </w:rPr>
-        <w:t>, ensamblado en 2 niveles; un nivel superior de cristal de silicio y nivel inferior de material de soporte plástico, después del acople de estos 2 materiales a alta temperatura, se añade un marco normalmente de aluminio.</w:t>
+        <w:t>, ensamblado en 2 niveles; un nivel superior de cristal de silicio y nivel inferior de material de soporte plástico, después del acople de estos 2 materiales a alta temperatura, se añade un marco normalme</w:t>
+      </w:r>
+      <w:proofErr w:type="spellStart"/>
+      <w:r>
+        <w:rPr>
+          <w:rFonts w:ascii="Arial" w:hAnsi="Arial" w:cs="Arial"/>
+          <w:sz w:val="24"/>
+          <w:szCs w:val="24"/>
+        </w:rPr>
+        <w:t>nte</w:t>
+      </w:r>
+      <w:proofErr w:type="spellEnd"/>
+      <w:r>
+        <w:rPr>
+          <w:rFonts w:ascii="Arial" w:hAnsi="Arial" w:cs="Arial"/>
+          <w:sz w:val="24"/>
+          <w:szCs w:val="24"/>
+        </w:rPr>
+        <w:t xml:space="preserve"> de aluminio.</w:t>
       </w:r>
       <w:sdt>
         <w:sdtPr>
@@ -10152,7 +10168,6 @@
           <w:id w:val="287181084"/>
           <w:citation/>
         </w:sdtPr>
-        <w:sdtEndPr/>
         <w:sdtContent>
           <w:r>
             <w:rPr>
@@ -10312,8 +10327,18 @@
           <w:sz w:val="24"/>
           <w:szCs w:val="24"/>
         </w:rPr>
-        <w:t>€/Wp</w:t>
-      </w:r>
+        <w:t>€/</w:t>
+      </w:r>
+      <w:proofErr w:type="spellStart"/>
+      <w:r>
+        <w:rPr>
+          <w:rFonts w:ascii="Arial" w:hAnsi="Arial" w:cs="Arial"/>
+          <w:sz w:val="24"/>
+          <w:szCs w:val="24"/>
+        </w:rPr>
+        <w:t>Wp</w:t>
+      </w:r>
+      <w:proofErr w:type="spellEnd"/>
       <w:r>
         <w:rPr>
           <w:rFonts w:ascii="Arial" w:hAnsi="Arial" w:cs="Arial"/>
@@ -10332,7 +10357,6 @@
           <w:id w:val="231356887"/>
           <w:citation/>
         </w:sdtPr>
-        <w:sdtEndPr/>
         <w:sdtContent>
           <w:r>
             <w:rPr>
@@ -10448,7 +10472,7 @@
           <w:szCs w:val="22"/>
         </w:rPr>
       </w:pPr>
-      <w:bookmarkStart w:id="13" w:name="_Toc70420525"/>
+      <w:bookmarkStart w:id="14" w:name="_Toc70420525"/>
       <w:r>
         <w:rPr>
           <w:rFonts w:ascii="Arial" w:hAnsi="Arial" w:cs="Arial"/>
@@ -10492,7 +10516,7 @@
         </w:rPr>
         <w:t>. Tipos de células solares. Fuente: Carlos Tobajas, M. (2014). Instalaciones solares fotovoltaicas.</w:t>
       </w:r>
-      <w:bookmarkEnd w:id="13"/>
+      <w:bookmarkEnd w:id="14"/>
     </w:p>
     <w:p>
       <w:pPr>
@@ -10542,7 +10566,6 @@
           <w:id w:val="531005900"/>
           <w:citation/>
         </w:sdtPr>
-        <w:sdtEndPr/>
         <w:sdtContent>
           <w:r>
             <w:rPr>
@@ -10657,7 +10680,7 @@
           <w:rFonts w:ascii="Arial" w:hAnsi="Arial" w:cs="Arial"/>
         </w:rPr>
       </w:pPr>
-      <w:bookmarkStart w:id="14" w:name="_Toc70420526"/>
+      <w:bookmarkStart w:id="15" w:name="_Toc70420526"/>
       <w:r>
         <w:rPr>
           <w:rFonts w:ascii="Arial" w:hAnsi="Arial" w:cs="Arial"/>
@@ -10701,7 +10724,7 @@
         </w:rPr>
         <w:t>. Efecto de la temperatura en la curva V-I de una célula fotovoltaica sometida a una de- terminada irradiación. Fuente: Bayod Rújula, Á. A. (2009). Energías renovables: sistemas fotovoltaicos.</w:t>
       </w:r>
-      <w:bookmarkEnd w:id="14"/>
+      <w:bookmarkEnd w:id="15"/>
     </w:p>
     <w:p/>
     <w:p>
@@ -10715,7 +10738,7 @@
           <w:szCs w:val="24"/>
         </w:rPr>
       </w:pPr>
-      <w:bookmarkStart w:id="15" w:name="_Toc70536813"/>
+      <w:bookmarkStart w:id="16" w:name="_Toc70536813"/>
       <w:r>
         <w:rPr>
           <w:rFonts w:ascii="Arial" w:hAnsi="Arial" w:cs="Arial"/>
@@ -10725,7 +10748,7 @@
         </w:rPr>
         <w:t>TERMOGRAFÍA</w:t>
       </w:r>
-      <w:bookmarkEnd w:id="15"/>
+      <w:bookmarkEnd w:id="16"/>
       <w:r>
         <w:rPr>
           <w:rFonts w:ascii="Arial" w:hAnsi="Arial" w:cs="Arial"/>
@@ -10781,7 +10804,6 @@
           <w:id w:val="1178001395"/>
           <w:citation/>
         </w:sdtPr>
-        <w:sdtEndPr/>
         <w:sdtContent>
           <w:r>
             <w:rPr>
@@ -10933,7 +10955,7 @@
           <w:rFonts w:ascii="Arial" w:hAnsi="Arial" w:cs="Arial"/>
         </w:rPr>
       </w:pPr>
-      <w:bookmarkStart w:id="16" w:name="_Toc70420527"/>
+      <w:bookmarkStart w:id="17" w:name="_Toc70420527"/>
       <w:r>
         <w:rPr>
           <w:rFonts w:ascii="Arial" w:hAnsi="Arial" w:cs="Arial"/>
@@ -10977,7 +10999,7 @@
         </w:rPr>
         <w:t>. Termografía tomada a panel fotovoltaico. Las anomalías térmicas indican una posible pérdida de rendimiento energético. Fuente: Guía práctica Termografía para instalaciones fotovoltaicas. Testo.</w:t>
       </w:r>
-      <w:bookmarkEnd w:id="16"/>
+      <w:bookmarkEnd w:id="17"/>
     </w:p>
     <w:p>
       <w:pPr>
@@ -11028,7 +11050,6 @@
           <w:id w:val="-1315185961"/>
           <w:citation/>
         </w:sdtPr>
-        <w:sdtEndPr/>
         <w:sdtContent>
           <w:r>
             <w:rPr>
@@ -11112,7 +11133,6 @@
           <w:id w:val="-167019962"/>
           <w:citation/>
         </w:sdtPr>
-        <w:sdtEndPr/>
         <w:sdtContent>
           <w:r>
             <w:rPr>
@@ -11197,7 +11217,7 @@
           <w:szCs w:val="24"/>
         </w:rPr>
       </w:pPr>
-      <w:bookmarkStart w:id="17" w:name="_Toc70536814"/>
+      <w:bookmarkStart w:id="18" w:name="_Toc70536814"/>
       <w:r>
         <w:rPr>
           <w:rFonts w:ascii="Arial" w:hAnsi="Arial" w:cs="Arial"/>
@@ -11206,7 +11226,7 @@
         </w:rPr>
         <w:t>INSPECCIÓN TERMOGRAFÍCA</w:t>
       </w:r>
-      <w:bookmarkEnd w:id="17"/>
+      <w:bookmarkEnd w:id="18"/>
     </w:p>
     <w:p>
       <w:pPr>
@@ -11261,7 +11281,6 @@
           <w:id w:val="-979462507"/>
           <w:citation/>
         </w:sdtPr>
-        <w:sdtEndPr/>
         <w:sdtContent>
           <w:r>
             <w:rPr>
@@ -11356,7 +11375,6 @@
           <w:id w:val="608636361"/>
           <w:citation/>
         </w:sdtPr>
-        <w:sdtEndPr/>
         <w:sdtContent>
           <w:r>
             <w:rPr>
@@ -11466,7 +11484,7 @@
           <w:rFonts w:ascii="Arial" w:hAnsi="Arial" w:cs="Arial"/>
         </w:rPr>
       </w:pPr>
-      <w:bookmarkStart w:id="18" w:name="_Toc70420528"/>
+      <w:bookmarkStart w:id="19" w:name="_Toc70420528"/>
       <w:r>
         <w:rPr>
           <w:rFonts w:ascii="Arial" w:hAnsi="Arial" w:cs="Arial"/>
@@ -11510,7 +11528,7 @@
         </w:rPr>
         <w:t>. Cámaras termográficas testo. Fuente: Guía práctica Termografía para instalaciones fotovoltaicas. Testo.</w:t>
       </w:r>
-      <w:bookmarkEnd w:id="18"/>
+      <w:bookmarkEnd w:id="19"/>
     </w:p>
     <w:p>
       <w:pPr>
@@ -11654,7 +11672,6 @@
           <w:id w:val="-2017070969"/>
           <w:citation/>
         </w:sdtPr>
-        <w:sdtEndPr/>
         <w:sdtContent>
           <w:r>
             <w:rPr>
@@ -11808,7 +11825,6 @@
           <w:id w:val="-2147037738"/>
           <w:citation/>
         </w:sdtPr>
-        <w:sdtEndPr/>
         <w:sdtContent>
           <w:r>
             <w:rPr>
@@ -11935,7 +11951,6 @@
           <w:id w:val="-1226748859"/>
           <w:citation/>
         </w:sdtPr>
-        <w:sdtEndPr/>
         <w:sdtContent>
           <w:r>
             <w:rPr>
@@ -12080,7 +12095,6 @@
           <w:id w:val="1571240473"/>
           <w:citation/>
         </w:sdtPr>
-        <w:sdtEndPr/>
         <w:sdtContent>
           <w:r>
             <w:rPr>
@@ -12233,7 +12247,6 @@
           <w:id w:val="-1888639770"/>
           <w:citation/>
         </w:sdtPr>
-        <w:sdtEndPr/>
         <w:sdtContent>
           <w:r>
             <w:rPr>
@@ -12354,7 +12367,6 @@
           <w:id w:val="-1860652188"/>
           <w:citation/>
         </w:sdtPr>
-        <w:sdtEndPr/>
         <w:sdtContent>
           <w:r>
             <w:rPr>
@@ -12458,7 +12470,6 @@
           <w:id w:val="-589240538"/>
           <w:citation/>
         </w:sdtPr>
-        <w:sdtEndPr/>
         <w:sdtContent>
           <w:r>
             <w:rPr>
@@ -12594,7 +12605,6 @@
           <w:id w:val="-1320427021"/>
           <w:citation/>
         </w:sdtPr>
-        <w:sdtEndPr/>
         <w:sdtContent>
           <w:r>
             <w:rPr>
@@ -12722,7 +12732,6 @@
           <w:id w:val="-2054605866"/>
           <w:citation/>
         </w:sdtPr>
-        <w:sdtEndPr/>
         <w:sdtContent>
           <w:r>
             <w:rPr>
@@ -12834,7 +12843,6 @@
           <w:id w:val="1950819985"/>
           <w:citation/>
         </w:sdtPr>
-        <w:sdtEndPr/>
         <w:sdtContent>
           <w:r>
             <w:rPr>
@@ -12954,7 +12962,6 @@
           <w:id w:val="-856804475"/>
           <w:citation/>
         </w:sdtPr>
-        <w:sdtEndPr/>
         <w:sdtContent>
           <w:r>
             <w:rPr>
@@ -13090,7 +13097,6 @@
           <w:id w:val="179858772"/>
           <w:citation/>
         </w:sdtPr>
-        <w:sdtEndPr/>
         <w:sdtContent>
           <w:r>
             <w:rPr>
@@ -13210,7 +13216,7 @@
           <w:szCs w:val="24"/>
         </w:rPr>
       </w:pPr>
-      <w:bookmarkStart w:id="19" w:name="_Toc70536815"/>
+      <w:bookmarkStart w:id="20" w:name="_Toc70536815"/>
       <w:r>
         <w:rPr>
           <w:rFonts w:ascii="Arial" w:hAnsi="Arial" w:cs="Arial"/>
@@ -13219,7 +13225,7 @@
         </w:rPr>
         <w:t>PROCESAMIENTO DE IMAGEN</w:t>
       </w:r>
-      <w:bookmarkEnd w:id="19"/>
+      <w:bookmarkEnd w:id="20"/>
     </w:p>
     <w:p>
       <w:pPr>
@@ -13291,7 +13297,6 @@
           <w:id w:val="-1745954793"/>
           <w:citation/>
         </w:sdtPr>
-        <w:sdtEndPr/>
         <w:sdtContent>
           <w:r>
             <w:rPr>
@@ -13410,7 +13415,6 @@
           <w:id w:val="1578637658"/>
           <w:citation/>
         </w:sdtPr>
-        <w:sdtEndPr/>
         <w:sdtContent>
           <w:r>
             <w:rPr>
@@ -13523,7 +13527,7 @@
           <w:rFonts w:ascii="Arial" w:hAnsi="Arial" w:cs="Arial"/>
         </w:rPr>
       </w:pPr>
-      <w:bookmarkStart w:id="20" w:name="_Toc70420529"/>
+      <w:bookmarkStart w:id="21" w:name="_Toc70420529"/>
       <w:r>
         <w:rPr>
           <w:rFonts w:ascii="Arial" w:hAnsi="Arial" w:cs="Arial"/>
@@ -13568,7 +13572,7 @@
         </w:rPr>
         <w:t>. Ordenamiento de los pixeles. Fuente: Matlab segunda edición. Báez, D Cervantes, O</w:t>
       </w:r>
-      <w:bookmarkEnd w:id="20"/>
+      <w:bookmarkEnd w:id="21"/>
     </w:p>
     <w:p>
       <w:pPr>
@@ -13616,7 +13620,6 @@
           <w:id w:val="1700581758"/>
           <w:citation/>
         </w:sdtPr>
-        <w:sdtEndPr/>
         <w:sdtContent>
           <w:r>
             <w:rPr>
@@ -13707,7 +13710,6 @@
           <w:id w:val="-2116976989"/>
           <w:citation/>
         </w:sdtPr>
-        <w:sdtEndPr/>
         <w:sdtContent>
           <w:r>
             <w:rPr>
@@ -13847,7 +13849,7 @@
                 <w:szCs w:val="24"/>
               </w:rPr>
             </w:pPr>
-            <w:bookmarkStart w:id="21" w:name="_Toc70420530"/>
+            <w:bookmarkStart w:id="22" w:name="_Toc70420530"/>
             <w:r>
               <w:rPr>
                 <w:rFonts w:ascii="Arial" w:hAnsi="Arial" w:cs="Arial"/>
@@ -13892,7 +13894,7 @@
               </w:rPr>
               <w:t>. Resultado de erosión. Fuente: Matlab segunda edición. Báez, D Cervantes, O.</w:t>
             </w:r>
-            <w:bookmarkEnd w:id="21"/>
+            <w:bookmarkEnd w:id="22"/>
           </w:p>
         </w:tc>
         <w:tc>
@@ -13960,7 +13962,7 @@
                 <w:szCs w:val="24"/>
               </w:rPr>
             </w:pPr>
-            <w:bookmarkStart w:id="22" w:name="_Toc70420531"/>
+            <w:bookmarkStart w:id="23" w:name="_Toc70420531"/>
             <w:r>
               <w:rPr>
                 <w:rFonts w:ascii="Arial" w:hAnsi="Arial" w:cs="Arial"/>
@@ -14005,7 +14007,7 @@
               </w:rPr>
               <w:t>. Resultado de dilatación. Fuente: Matlab segunda edición. Báez, D Cervantes, O.</w:t>
             </w:r>
-            <w:bookmarkEnd w:id="22"/>
+            <w:bookmarkEnd w:id="23"/>
           </w:p>
         </w:tc>
       </w:tr>
@@ -14071,7 +14073,7 @@
                 <w:szCs w:val="24"/>
               </w:rPr>
             </w:pPr>
-            <w:bookmarkStart w:id="23" w:name="_Toc70420532"/>
+            <w:bookmarkStart w:id="24" w:name="_Toc70420532"/>
             <w:r>
               <w:rPr>
                 <w:rFonts w:ascii="Arial" w:hAnsi="Arial" w:cs="Arial"/>
@@ -14116,7 +14118,7 @@
               </w:rPr>
               <w:t>. Mirón de Discóbolo. Fuente: Matlab segunda edición. Báez, D Cervantes, O.</w:t>
             </w:r>
-            <w:bookmarkEnd w:id="23"/>
+            <w:bookmarkEnd w:id="24"/>
           </w:p>
         </w:tc>
         <w:tc>
@@ -14180,7 +14182,7 @@
                 <w:szCs w:val="24"/>
               </w:rPr>
             </w:pPr>
-            <w:bookmarkStart w:id="24" w:name="_Toc70420533"/>
+            <w:bookmarkStart w:id="25" w:name="_Toc70420533"/>
             <w:r>
               <w:rPr>
                 <w:rFonts w:ascii="Arial" w:hAnsi="Arial" w:cs="Arial"/>
@@ -14225,7 +14227,7 @@
               </w:rPr>
               <w:t>. Discóbolo después de aplicar tres adelgazamientos. Fuente: Matlab segunda edición. Báez, D Cervantes, O.</w:t>
             </w:r>
-            <w:bookmarkEnd w:id="24"/>
+            <w:bookmarkEnd w:id="25"/>
           </w:p>
         </w:tc>
       </w:tr>
@@ -14243,7 +14245,7 @@
           <w:szCs w:val="28"/>
         </w:rPr>
       </w:pPr>
-      <w:bookmarkStart w:id="25" w:name="_Toc70536816"/>
+      <w:bookmarkStart w:id="26" w:name="_Toc70536816"/>
       <w:r>
         <w:rPr>
           <w:rFonts w:ascii="Arial" w:hAnsi="Arial" w:cs="Arial"/>
@@ -14255,7 +14257,7 @@
         </w:rPr>
         <w:t>MARCO TEÓRICO</w:t>
       </w:r>
-      <w:bookmarkEnd w:id="25"/>
+      <w:bookmarkEnd w:id="26"/>
     </w:p>
     <w:p>
       <w:pPr>
@@ -14268,7 +14270,7 @@
           <w:szCs w:val="24"/>
         </w:rPr>
       </w:pPr>
-      <w:bookmarkStart w:id="26" w:name="_Toc70536817"/>
+      <w:bookmarkStart w:id="27" w:name="_Toc70536817"/>
       <w:r>
         <w:rPr>
           <w:rFonts w:ascii="Arial" w:hAnsi="Arial" w:cs="Arial"/>
@@ -14278,7 +14280,7 @@
         </w:rPr>
         <w:t>PANEL FOTOVOLTAICO</w:t>
       </w:r>
-      <w:bookmarkEnd w:id="26"/>
+      <w:bookmarkEnd w:id="27"/>
       <w:r>
         <w:rPr>
           <w:rFonts w:ascii="Arial" w:hAnsi="Arial" w:cs="Arial"/>
@@ -14327,7 +14329,6 @@
           <w:id w:val="1741672277"/>
           <w:citation/>
         </w:sdtPr>
-        <w:sdtEndPr/>
         <w:sdtContent>
           <w:r>
             <w:rPr>
@@ -14495,7 +14496,6 @@
           <w:id w:val="-1167390543"/>
           <w:citation/>
         </w:sdtPr>
-        <w:sdtEndPr/>
         <w:sdtContent>
           <w:r>
             <w:rPr>
@@ -14567,7 +14567,25 @@
           <w:sz w:val="24"/>
           <w:szCs w:val="24"/>
         </w:rPr>
-        <w:t xml:space="preserve">El dispositivo electrónico basado en una unión p-n se denomina diodo. La zona p del diodo es el ánodo y la zona n es el cátodo. La característica tensión-corriente de este dispositivo queda recogida en la ecuación de Shockley: </w:t>
+        <w:t xml:space="preserve">El dispositivo electrónico basado en una unión p-n se denomina diodo. La zona p del diodo es el ánodo y la zona n es el cátodo. La característica tensión-corriente de este dispositivo queda recogida en la ecuación de </w:t>
+      </w:r>
+      <w:proofErr w:type="spellStart"/>
+      <w:r>
+        <w:rPr>
+          <w:rFonts w:ascii="Arial" w:hAnsi="Arial" w:cs="Arial"/>
+          <w:sz w:val="24"/>
+          <w:szCs w:val="24"/>
+        </w:rPr>
+        <w:t>Shockley</w:t>
+      </w:r>
+      <w:proofErr w:type="spellEnd"/>
+      <w:r>
+        <w:rPr>
+          <w:rFonts w:ascii="Arial" w:hAnsi="Arial" w:cs="Arial"/>
+          <w:sz w:val="24"/>
+          <w:szCs w:val="24"/>
+        </w:rPr>
+        <w:t xml:space="preserve">: </w:t>
       </w:r>
     </w:p>
     <w:p>
@@ -14863,7 +14881,6 @@
           <w:id w:val="1043716493"/>
           <w:citation/>
         </w:sdtPr>
-        <w:sdtEndPr/>
         <w:sdtContent>
           <w:r>
             <w:rPr>
@@ -15879,7 +15896,25 @@
           <w:sz w:val="24"/>
           <w:szCs w:val="24"/>
         </w:rPr>
-        <w:t>Como ocurría con la célula, supondremos que la corriente de cortocircuito depende exclusivamente y de forma lineal de la irradiancia:</w:t>
+        <w:t xml:space="preserve">Como ocurría con la célula, supondremos que la corriente de cortocircuito depende exclusivamente y de forma lineal de la </w:t>
+      </w:r>
+      <w:proofErr w:type="spellStart"/>
+      <w:r>
+        <w:rPr>
+          <w:rFonts w:ascii="Arial" w:hAnsi="Arial" w:cs="Arial"/>
+          <w:sz w:val="24"/>
+          <w:szCs w:val="24"/>
+        </w:rPr>
+        <w:t>irradiancia</w:t>
+      </w:r>
+      <w:proofErr w:type="spellEnd"/>
+      <w:r>
+        <w:rPr>
+          <w:rFonts w:ascii="Arial" w:hAnsi="Arial" w:cs="Arial"/>
+          <w:sz w:val="24"/>
+          <w:szCs w:val="24"/>
+        </w:rPr>
+        <w:t>:</w:t>
       </w:r>
     </w:p>
     <w:p>
@@ -16820,7 +16855,43 @@
           <w:sz w:val="24"/>
           <w:szCs w:val="24"/>
         </w:rPr>
-        <w:t xml:space="preserve">Hot spot o punto caliente, degradación inducida por potencial (PDI), Celda fracturada, Snails trails o senderos de caracoles. </w:t>
+        <w:t xml:space="preserve">Hot spot o punto caliente, degradación inducida por potencial (PDI), Celda fracturada, </w:t>
+      </w:r>
+      <w:proofErr w:type="spellStart"/>
+      <w:r>
+        <w:rPr>
+          <w:rFonts w:ascii="Arial" w:eastAsiaTheme="minorHAnsi" w:hAnsi="Arial" w:cs="Arial"/>
+          <w:sz w:val="24"/>
+          <w:szCs w:val="24"/>
+        </w:rPr>
+        <w:t>Snails</w:t>
+      </w:r>
+      <w:proofErr w:type="spellEnd"/>
+      <w:r>
+        <w:rPr>
+          <w:rFonts w:ascii="Arial" w:eastAsiaTheme="minorHAnsi" w:hAnsi="Arial" w:cs="Arial"/>
+          <w:sz w:val="24"/>
+          <w:szCs w:val="24"/>
+        </w:rPr>
+        <w:t xml:space="preserve"> </w:t>
+      </w:r>
+      <w:proofErr w:type="spellStart"/>
+      <w:r>
+        <w:rPr>
+          <w:rFonts w:ascii="Arial" w:eastAsiaTheme="minorHAnsi" w:hAnsi="Arial" w:cs="Arial"/>
+          <w:sz w:val="24"/>
+          <w:szCs w:val="24"/>
+        </w:rPr>
+        <w:t>trails</w:t>
+      </w:r>
+      <w:proofErr w:type="spellEnd"/>
+      <w:r>
+        <w:rPr>
+          <w:rFonts w:ascii="Arial" w:eastAsiaTheme="minorHAnsi" w:hAnsi="Arial" w:cs="Arial"/>
+          <w:sz w:val="24"/>
+          <w:szCs w:val="24"/>
+        </w:rPr>
+        <w:t xml:space="preserve"> o senderos de caracoles. </w:t>
       </w:r>
     </w:p>
     <w:p>
@@ -16867,7 +16938,25 @@
           <w:sz w:val="24"/>
           <w:szCs w:val="24"/>
         </w:rPr>
-        <w:t xml:space="preserve"> Los paneles solares generan energía y los puntos calientes pueden surgir cuando, parte de esa energía se disipa, en lugar de generarse, en un área localizada. Es como si en la zona afectada, las células consumieran la energía en lugar de generarla. Tienen como resultado una disminución de la eficiencia, y por lo tanto, una menor potencia de salida y una aceleración de la degradación de los materiales en el área afectada por la elevada temperatura. </w:t>
+        <w:t xml:space="preserve"> Los paneles solares generan energía y los puntos calientes pueden surgir cuando, parte de esa energía se disipa, en lugar de generarse, en un área localizada. Es como si en la zona afectada, las células consumieran la energía en lugar de generarla. Tienen como resultado una disminución de la eficiencia, </w:t>
+      </w:r>
+      <w:proofErr w:type="gramStart"/>
+      <w:r>
+        <w:rPr>
+          <w:rFonts w:ascii="Arial" w:eastAsiaTheme="minorHAnsi" w:hAnsi="Arial" w:cs="Arial"/>
+          <w:sz w:val="24"/>
+          <w:szCs w:val="24"/>
+        </w:rPr>
+        <w:t>y</w:t>
+      </w:r>
+      <w:proofErr w:type="gramEnd"/>
+      <w:r>
+        <w:rPr>
+          <w:rFonts w:ascii="Arial" w:eastAsiaTheme="minorHAnsi" w:hAnsi="Arial" w:cs="Arial"/>
+          <w:sz w:val="24"/>
+          <w:szCs w:val="24"/>
+        </w:rPr>
+        <w:t xml:space="preserve"> por lo tanto, una menor potencia de salida y una aceleración de la degradación de los materiales en el área afectada por la elevada temperatura. </w:t>
       </w:r>
       <w:sdt>
         <w:sdtPr>
@@ -16879,7 +16968,6 @@
           <w:id w:val="102009015"/>
           <w:citation/>
         </w:sdtPr>
-        <w:sdtEndPr/>
         <w:sdtContent>
           <w:r>
             <w:rPr>
@@ -16968,11 +17056,33 @@
           <w:sz w:val="24"/>
           <w:szCs w:val="24"/>
         </w:rPr>
-        <w:t>egradación inducida por potencial (pdi):</w:t>
-      </w:r>
+        <w:t>egradación inducida por potencial (</w:t>
+      </w:r>
+      <w:proofErr w:type="spellStart"/>
       <w:r>
         <w:rPr>
           <w:rFonts w:ascii="Arial" w:eastAsiaTheme="minorHAnsi" w:hAnsi="Arial" w:cs="Arial"/>
+          <w:b/>
+          <w:bCs/>
+          <w:sz w:val="24"/>
+          <w:szCs w:val="24"/>
+        </w:rPr>
+        <w:t>pdi</w:t>
+      </w:r>
+      <w:proofErr w:type="spellEnd"/>
+      <w:r>
+        <w:rPr>
+          <w:rFonts w:ascii="Arial" w:eastAsiaTheme="minorHAnsi" w:hAnsi="Arial" w:cs="Arial"/>
+          <w:b/>
+          <w:bCs/>
+          <w:sz w:val="24"/>
+          <w:szCs w:val="24"/>
+        </w:rPr>
+        <w:t>):</w:t>
+      </w:r>
+      <w:r>
+        <w:rPr>
+          <w:rFonts w:ascii="Arial" w:eastAsiaTheme="minorHAnsi" w:hAnsi="Arial" w:cs="Arial"/>
           <w:sz w:val="24"/>
           <w:szCs w:val="24"/>
         </w:rPr>
@@ -16984,7 +17094,25 @@
           <w:sz w:val="24"/>
           <w:szCs w:val="24"/>
         </w:rPr>
-        <w:t xml:space="preserve">Este efecto de degradación tiene una importancia máxima, puede ocasionar problemas de rendimiento muy serios en un sistema fotovoltaico a medio-largo plazo. Como siempre, la calidad va a jugar un papel decisivo en esto. Desde hace unos años, en sistemas fotovoltaicos con alta tensión de sistema e inversores sin transformador, se han detectado perdidas de energía. No hablamos de perdidas mínimas, hablamos de pérdidas que pueden llegar fácilmente hasta el 30% en algunos módulos, según un estudio realizado por el centro Fraunhofer de Silicio Fotovoltaico (CSP). </w:t>
+        <w:t xml:space="preserve">Este efecto de degradación tiene una importancia máxima, puede ocasionar problemas de rendimiento muy serios en un sistema fotovoltaico a medio-largo plazo. Como siempre, la calidad va a jugar un papel decisivo en esto. Desde hace unos años, en sistemas fotovoltaicos con alta tensión de sistema e inversores sin transformador, se han detectado perdidas de energía. No hablamos de perdidas mínimas, hablamos de pérdidas que pueden llegar fácilmente hasta el 30% en algunos módulos, según un estudio realizado por el centro </w:t>
+      </w:r>
+      <w:proofErr w:type="spellStart"/>
+      <w:r>
+        <w:rPr>
+          <w:rFonts w:ascii="Arial" w:eastAsiaTheme="minorHAnsi" w:hAnsi="Arial" w:cs="Arial"/>
+          <w:sz w:val="24"/>
+          <w:szCs w:val="24"/>
+        </w:rPr>
+        <w:t>Fraunhofer</w:t>
+      </w:r>
+      <w:proofErr w:type="spellEnd"/>
+      <w:r>
+        <w:rPr>
+          <w:rFonts w:ascii="Arial" w:eastAsiaTheme="minorHAnsi" w:hAnsi="Arial" w:cs="Arial"/>
+          <w:sz w:val="24"/>
+          <w:szCs w:val="24"/>
+        </w:rPr>
+        <w:t xml:space="preserve"> de Silicio Fotovoltaico (CSP). </w:t>
       </w:r>
       <w:sdt>
         <w:sdtPr>
@@ -16996,7 +17124,6 @@
           <w:id w:val="342138312"/>
           <w:citation/>
         </w:sdtPr>
-        <w:sdtEndPr/>
         <w:sdtContent>
           <w:r>
             <w:rPr>
@@ -17094,7 +17221,25 @@
           <w:sz w:val="24"/>
           <w:szCs w:val="24"/>
         </w:rPr>
-        <w:t>En la celda, las vibraciones y ambos tipos de cargas mecánicas pueden inducir microgrietas y / o potenciar las ya inducidas por la producción. Como consecuencia, pueden provocar la rotura de las células. La rotura de células ya puede ser parte del proceso de producción incontrolado.</w:t>
+        <w:t xml:space="preserve">En la celda, las vibraciones y ambos tipos de cargas mecánicas pueden inducir </w:t>
+      </w:r>
+      <w:proofErr w:type="spellStart"/>
+      <w:r>
+        <w:rPr>
+          <w:rFonts w:ascii="Arial" w:hAnsi="Arial" w:cs="Arial"/>
+          <w:sz w:val="24"/>
+          <w:szCs w:val="24"/>
+        </w:rPr>
+        <w:t>microgrietas</w:t>
+      </w:r>
+      <w:proofErr w:type="spellEnd"/>
+      <w:r>
+        <w:rPr>
+          <w:rFonts w:ascii="Arial" w:hAnsi="Arial" w:cs="Arial"/>
+          <w:sz w:val="24"/>
+          <w:szCs w:val="24"/>
+        </w:rPr>
+        <w:t xml:space="preserve"> y / o potenciar las ya inducidas por la producción. Como consecuencia, pueden provocar la rotura de las células. La rotura de células ya puede ser parte del proceso de producción incontrolado.</w:t>
       </w:r>
       <w:sdt>
         <w:sdtPr>
@@ -17106,7 +17251,6 @@
           <w:id w:val="82494389"/>
           <w:citation/>
         </w:sdtPr>
-        <w:sdtEndPr/>
         <w:sdtContent>
           <w:r>
             <w:rPr>
@@ -17161,6 +17305,7 @@
           <w:szCs w:val="24"/>
         </w:rPr>
       </w:pPr>
+      <w:proofErr w:type="spellStart"/>
       <w:r>
         <w:rPr>
           <w:rFonts w:ascii="Arial" w:eastAsiaTheme="minorHAnsi" w:hAnsi="Arial" w:cs="Arial"/>
@@ -17179,23 +17324,74 @@
           <w:sz w:val="24"/>
           <w:szCs w:val="24"/>
         </w:rPr>
-        <w:t>nails trails o senderos de caracoles:</w:t>
-      </w:r>
+        <w:t>nails</w:t>
+      </w:r>
+      <w:proofErr w:type="spellEnd"/>
       <w:r>
         <w:rPr>
           <w:rFonts w:ascii="Arial" w:eastAsiaTheme="minorHAnsi" w:hAnsi="Arial" w:cs="Arial"/>
+          <w:b/>
+          <w:bCs/>
           <w:sz w:val="24"/>
           <w:szCs w:val="24"/>
         </w:rPr>
         <w:t xml:space="preserve"> </w:t>
       </w:r>
+      <w:proofErr w:type="spellStart"/>
       <w:r>
         <w:rPr>
           <w:rFonts w:ascii="Arial" w:eastAsiaTheme="minorHAnsi" w:hAnsi="Arial" w:cs="Arial"/>
-          <w:sz w:val="24"/>
-          <w:szCs w:val="24"/>
-        </w:rPr>
-        <w:t xml:space="preserve">Son decoloraciones del panel que van haciéndose cada vez más grandes. El disolvente de esta disolución es agua, debida a la humedad que puede entrar en los encapsulantes o que bien ya estaba contenida en el momento de ensamblarse, difundiéndose al aumentar la temperatura. </w:t>
+          <w:b/>
+          <w:bCs/>
+          <w:sz w:val="24"/>
+          <w:szCs w:val="24"/>
+        </w:rPr>
+        <w:t>trails</w:t>
+      </w:r>
+      <w:proofErr w:type="spellEnd"/>
+      <w:r>
+        <w:rPr>
+          <w:rFonts w:ascii="Arial" w:eastAsiaTheme="minorHAnsi" w:hAnsi="Arial" w:cs="Arial"/>
+          <w:b/>
+          <w:bCs/>
+          <w:sz w:val="24"/>
+          <w:szCs w:val="24"/>
+        </w:rPr>
+        <w:t xml:space="preserve"> o senderos de caracoles:</w:t>
+      </w:r>
+      <w:r>
+        <w:rPr>
+          <w:rFonts w:ascii="Arial" w:eastAsiaTheme="minorHAnsi" w:hAnsi="Arial" w:cs="Arial"/>
+          <w:sz w:val="24"/>
+          <w:szCs w:val="24"/>
+        </w:rPr>
+        <w:t xml:space="preserve"> </w:t>
+      </w:r>
+      <w:r>
+        <w:rPr>
+          <w:rFonts w:ascii="Arial" w:eastAsiaTheme="minorHAnsi" w:hAnsi="Arial" w:cs="Arial"/>
+          <w:sz w:val="24"/>
+          <w:szCs w:val="24"/>
+        </w:rPr>
+        <w:t xml:space="preserve">Son decoloraciones del panel que van haciéndose cada vez más grandes. El disolvente de esta disolución es agua, debida a la humedad que puede entrar en los </w:t>
+      </w:r>
+      <w:proofErr w:type="spellStart"/>
+      <w:r>
+        <w:rPr>
+          <w:rFonts w:ascii="Arial" w:eastAsiaTheme="minorHAnsi" w:hAnsi="Arial" w:cs="Arial"/>
+          <w:sz w:val="24"/>
+          <w:szCs w:val="24"/>
+        </w:rPr>
+        <w:t>encapsulantes</w:t>
+      </w:r>
+      <w:proofErr w:type="spellEnd"/>
+      <w:r>
+        <w:rPr>
+          <w:rFonts w:ascii="Arial" w:eastAsiaTheme="minorHAnsi" w:hAnsi="Arial" w:cs="Arial"/>
+          <w:sz w:val="24"/>
+          <w:szCs w:val="24"/>
+        </w:rPr>
+        <w:t xml:space="preserve"> o que bien ya estaba contenida en el momento de ensamblarse, difundiéndose al aumentar la temperatura. </w:t>
       </w:r>
       <w:sdt>
         <w:sdtPr>
@@ -17207,7 +17403,6 @@
           <w:id w:val="936480369"/>
           <w:citation/>
         </w:sdtPr>
-        <w:sdtEndPr/>
         <w:sdtContent>
           <w:r>
             <w:rPr>
@@ -17276,6 +17471,7 @@
         <w:rPr>
           <w:rFonts w:ascii="Arial" w:hAnsi="Arial" w:cs="Arial"/>
           <w:noProof/>
+          <w:lang w:val="es-ES"/>
         </w:rPr>
         <w:lastRenderedPageBreak/>
         <w:drawing>
@@ -17364,7 +17560,6 @@
           <w:id w:val="915673560"/>
           <w:citation/>
         </w:sdtPr>
-        <w:sdtEndPr/>
         <w:sdtContent>
           <w:r>
             <w:rPr>
@@ -17425,7 +17620,25 @@
           <w:sz w:val="24"/>
           <w:szCs w:val="24"/>
         </w:rPr>
-        <w:t>Los iones de plata que reaccionan con el EVA (acetato de etilo de vinilo) pueden modificar su estructura creando principalmente nanopartículas de plata que muestran un color blanquecino.</w:t>
+        <w:t xml:space="preserve">Los iones de plata que reaccionan con el EVA (acetato de etilo de vinilo) pueden modificar su estructura creando principalmente </w:t>
+      </w:r>
+      <w:proofErr w:type="spellStart"/>
+      <w:r>
+        <w:rPr>
+          <w:rFonts w:ascii="Arial" w:eastAsiaTheme="minorHAnsi" w:hAnsi="Arial" w:cs="Arial"/>
+          <w:sz w:val="24"/>
+          <w:szCs w:val="24"/>
+        </w:rPr>
+        <w:t>nanopartículas</w:t>
+      </w:r>
+      <w:proofErr w:type="spellEnd"/>
+      <w:r>
+        <w:rPr>
+          <w:rFonts w:ascii="Arial" w:eastAsiaTheme="minorHAnsi" w:hAnsi="Arial" w:cs="Arial"/>
+          <w:sz w:val="24"/>
+          <w:szCs w:val="24"/>
+        </w:rPr>
+        <w:t xml:space="preserve"> de plata que muestran un color blanquecino.</w:t>
       </w:r>
       <w:r>
         <w:rPr>
@@ -17441,7 +17654,25 @@
           <w:sz w:val="24"/>
           <w:szCs w:val="24"/>
         </w:rPr>
-        <w:t>La humedad también puede afectar la adhesión entre diferentes capas de polímero e inducir la delaminación en combinación con el calor.</w:t>
+        <w:t xml:space="preserve">La humedad también puede afectar la adhesión entre diferentes capas de polímero e inducir la </w:t>
+      </w:r>
+      <w:proofErr w:type="spellStart"/>
+      <w:r>
+        <w:rPr>
+          <w:rFonts w:ascii="Arial" w:eastAsiaTheme="minorHAnsi" w:hAnsi="Arial" w:cs="Arial"/>
+          <w:sz w:val="24"/>
+          <w:szCs w:val="24"/>
+        </w:rPr>
+        <w:t>delaminación</w:t>
+      </w:r>
+      <w:proofErr w:type="spellEnd"/>
+      <w:r>
+        <w:rPr>
+          <w:rFonts w:ascii="Arial" w:eastAsiaTheme="minorHAnsi" w:hAnsi="Arial" w:cs="Arial"/>
+          <w:sz w:val="24"/>
+          <w:szCs w:val="24"/>
+        </w:rPr>
+        <w:t xml:space="preserve"> en combinación con el calor.</w:t>
       </w:r>
     </w:p>
     <w:p>
@@ -17454,7 +17685,7 @@
           <w:szCs w:val="24"/>
         </w:rPr>
       </w:pPr>
-      <w:bookmarkStart w:id="27" w:name="_Toc70536818"/>
+      <w:bookmarkStart w:id="28" w:name="_Toc70536818"/>
     </w:p>
     <w:p>
       <w:pPr>
@@ -17474,7 +17705,7 @@
         </w:rPr>
         <w:t>TEMPERATURA Y RADIACIÓN</w:t>
       </w:r>
-      <w:bookmarkEnd w:id="27"/>
+      <w:bookmarkEnd w:id="28"/>
       <w:r>
         <w:rPr>
           <w:rFonts w:ascii="Arial" w:eastAsiaTheme="minorEastAsia" w:hAnsi="Arial" w:cs="Arial"/>
@@ -17522,7 +17753,43 @@
           <w:sz w:val="24"/>
           <w:szCs w:val="24"/>
         </w:rPr>
-        <w:t xml:space="preserve">El aumento en la temperatura reduce la tensión de circuito abierto según el valor de dVoc/dTc. donde Tc es la temperatura de la célula, dependiente de la temperatura ambiente y la irradiación incidente. La forma de calcular esta temperatura de célula depende de las características constructivas del módulo que encapsula a la célula. Anteriormente se expresa dicha ecuación. </w:t>
+        <w:t xml:space="preserve">El aumento en la temperatura reduce la tensión de circuito abierto según el valor de </w:t>
+      </w:r>
+      <w:proofErr w:type="spellStart"/>
+      <w:r>
+        <w:rPr>
+          <w:rFonts w:ascii="Arial" w:hAnsi="Arial" w:cs="Arial"/>
+          <w:sz w:val="24"/>
+          <w:szCs w:val="24"/>
+        </w:rPr>
+        <w:t>dVoc</w:t>
+      </w:r>
+      <w:proofErr w:type="spellEnd"/>
+      <w:r>
+        <w:rPr>
+          <w:rFonts w:ascii="Arial" w:hAnsi="Arial" w:cs="Arial"/>
+          <w:sz w:val="24"/>
+          <w:szCs w:val="24"/>
+        </w:rPr>
+        <w:t>/</w:t>
+      </w:r>
+      <w:proofErr w:type="spellStart"/>
+      <w:r>
+        <w:rPr>
+          <w:rFonts w:ascii="Arial" w:hAnsi="Arial" w:cs="Arial"/>
+          <w:sz w:val="24"/>
+          <w:szCs w:val="24"/>
+        </w:rPr>
+        <w:t>dTc</w:t>
+      </w:r>
+      <w:proofErr w:type="spellEnd"/>
+      <w:r>
+        <w:rPr>
+          <w:rFonts w:ascii="Arial" w:hAnsi="Arial" w:cs="Arial"/>
+          <w:sz w:val="24"/>
+          <w:szCs w:val="24"/>
+        </w:rPr>
+        <w:t xml:space="preserve">. donde Tc es la temperatura de la célula, dependiente de la temperatura ambiente y la irradiación incidente. La forma de calcular esta temperatura de célula depende de las características constructivas del módulo que encapsula a la célula. Anteriormente se expresa dicha ecuación. </w:t>
       </w:r>
       <w:sdt>
         <w:sdtPr>
@@ -17534,7 +17801,6 @@
           <w:id w:val="-252666249"/>
           <w:citation/>
         </w:sdtPr>
-        <w:sdtEndPr/>
         <w:sdtContent>
           <w:r>
             <w:rPr>
@@ -17738,7 +18004,6 @@
           <w:id w:val="-1562700064"/>
           <w:citation/>
         </w:sdtPr>
-        <w:sdtEndPr/>
         <w:sdtContent>
           <w:r>
             <w:rPr>
@@ -17804,7 +18069,7 @@
           <w:szCs w:val="24"/>
         </w:rPr>
       </w:pPr>
-      <w:bookmarkStart w:id="28" w:name="_Toc70536819"/>
+      <w:bookmarkStart w:id="29" w:name="_Toc70536819"/>
       <w:r>
         <w:rPr>
           <w:rFonts w:ascii="Arial" w:hAnsi="Arial" w:cs="Arial"/>
@@ -17815,7 +18080,7 @@
         </w:rPr>
         <w:t>TERMOGRAFÍA</w:t>
       </w:r>
-      <w:bookmarkEnd w:id="28"/>
+      <w:bookmarkEnd w:id="29"/>
       <w:r>
         <w:rPr>
           <w:rFonts w:ascii="Arial" w:hAnsi="Arial" w:cs="Arial"/>
@@ -17846,7 +18111,25 @@
           <w:sz w:val="24"/>
           <w:szCs w:val="24"/>
         </w:rPr>
-        <w:t xml:space="preserve">Una cámara termográfica registra la intensidad de la radiación en la zona infrarroja del espectro electromagnético y la convierte en una imagen visible. Nuestros ojos son diseñados para detectar la radiación electromagnética en el espectro de luz visible. Cualquier otro tipo de radiación electromagnética, como la infrarroja, es invisible para el ojo humano. Los infrarrojos están a medio camino entre el espectro visible y las microondas del espectro electromagnético. La fuente principal de radiación de infrarrojos es el calor o la radiación térmica. Cualquier objeto con una temperatura superior al cero absoluto (-273,15 ºC o 0 Kelvin) emite radiación en la región infrarroja. Hasta los objetos más fríos que podamos imaginar, como los cubitos de hielo, emiten rayos infrarrojos. </w:t>
+        <w:t xml:space="preserve">Una cámara termográfica registra la intensidad de la radiación en la zona infrarroja del espectro electromagnético y la convierte en una imagen visible. Nuestros ojos son diseñados para detectar la radiación electromagnética en el espectro de luz visible. Cualquier otro tipo de radiación electromagnética, como la infrarroja, es invisible para el ojo humano. Los infrarrojos están a medio camino entre el espectro visible y las microondas del espectro electromagnético. La fuente principal de radiación de infrarrojos es el calor o la radiación térmica. Cualquier objeto con una temperatura superior al cero absoluto (-273,15 </w:t>
+      </w:r>
+      <w:proofErr w:type="spellStart"/>
+      <w:r>
+        <w:rPr>
+          <w:rFonts w:ascii="Arial" w:hAnsi="Arial" w:cs="Arial"/>
+          <w:sz w:val="24"/>
+          <w:szCs w:val="24"/>
+        </w:rPr>
+        <w:t>ºC</w:t>
+      </w:r>
+      <w:proofErr w:type="spellEnd"/>
+      <w:r>
+        <w:rPr>
+          <w:rFonts w:ascii="Arial" w:hAnsi="Arial" w:cs="Arial"/>
+          <w:sz w:val="24"/>
+          <w:szCs w:val="24"/>
+        </w:rPr>
+        <w:t xml:space="preserve"> o 0 Kelvin) emite radiación en la región infrarroja. Hasta los objetos más fríos que podamos imaginar, como los cubitos de hielo, emiten rayos infrarrojos. </w:t>
       </w:r>
       <w:sdt>
         <w:sdtPr>
@@ -17858,7 +18141,6 @@
           <w:id w:val="-1839923658"/>
           <w:citation/>
         </w:sdtPr>
-        <w:sdtEndPr/>
         <w:sdtContent>
           <w:r>
             <w:rPr>
@@ -18050,7 +18332,6 @@
           <w:id w:val="894546777"/>
           <w:citation/>
         </w:sdtPr>
-        <w:sdtEndPr/>
         <w:sdtContent>
           <w:r>
             <w:rPr>
@@ -18121,7 +18402,6 @@
           <w:id w:val="101319635"/>
           <w:citation/>
         </w:sdtPr>
-        <w:sdtEndPr/>
         <w:sdtContent>
           <w:r>
             <w:rPr>
@@ -18334,7 +18614,6 @@
           <w:id w:val="-1303458697"/>
           <w:citation/>
         </w:sdtPr>
-        <w:sdtEndPr/>
         <w:sdtContent>
           <w:r>
             <w:rPr>
@@ -18405,7 +18684,7 @@
           <w:szCs w:val="24"/>
         </w:rPr>
       </w:pPr>
-      <w:bookmarkStart w:id="29" w:name="_Toc70536820"/>
+      <w:bookmarkStart w:id="30" w:name="_Toc70536820"/>
       <w:r>
         <w:rPr>
           <w:rFonts w:ascii="Arial" w:hAnsi="Arial" w:cs="Arial"/>
@@ -18415,7 +18694,7 @@
         </w:rPr>
         <w:t>PROCESO DE CAPTACIÓN</w:t>
       </w:r>
-      <w:bookmarkEnd w:id="29"/>
+      <w:bookmarkEnd w:id="30"/>
       <w:r>
         <w:rPr>
           <w:rFonts w:ascii="Arial" w:hAnsi="Arial" w:cs="Arial"/>
@@ -18447,7 +18726,29 @@
           <w:szCs w:val="24"/>
           <w:shd w:val="clear" w:color="auto" w:fill="FFFFFF"/>
         </w:rPr>
-        <w:t xml:space="preserve">Para lograr el contraste térmico suficiente a la hora de inspeccionar celdas solares sobre el terreno, se necesita una radiación solar de 500 W/m2 o superior. Para un resultado óptimo se recomienda una radiación solar de 700 W/m2. La radiación solar describe la potencia instantánea que incide en una superficie en unidades de kW/m2, que se puede medir con un piranómetro (para la radiación solar general) o un pirheliómetro (para la radiación solar directa). Depende en gran parte de la ubicación y </w:t>
+        <w:t xml:space="preserve">Para lograr el contraste térmico suficiente a la hora de inspeccionar celdas solares sobre el terreno, se necesita una radiación solar de 500 W/m2 o superior. Para un resultado óptimo se recomienda una radiación solar de 700 W/m2. La radiación solar describe la potencia instantánea que incide en una superficie en unidades de kW/m2, que se puede medir con un </w:t>
+      </w:r>
+      <w:proofErr w:type="spellStart"/>
+      <w:r>
+        <w:rPr>
+          <w:rFonts w:ascii="Arial" w:hAnsi="Arial" w:cs="Arial"/>
+          <w:color w:val="000000"/>
+          <w:sz w:val="24"/>
+          <w:szCs w:val="24"/>
+          <w:shd w:val="clear" w:color="auto" w:fill="FFFFFF"/>
+        </w:rPr>
+        <w:t>piranómetro</w:t>
+      </w:r>
+      <w:proofErr w:type="spellEnd"/>
+      <w:r>
+        <w:rPr>
+          <w:rFonts w:ascii="Arial" w:hAnsi="Arial" w:cs="Arial"/>
+          <w:color w:val="000000"/>
+          <w:sz w:val="24"/>
+          <w:szCs w:val="24"/>
+          <w:shd w:val="clear" w:color="auto" w:fill="FFFFFF"/>
+        </w:rPr>
+        <w:t xml:space="preserve"> (para la radiación solar general) o un pirheliómetro (para la radiación solar directa). Depende en gran parte de la ubicación y </w:t>
       </w:r>
       <w:r>
         <w:rPr>
@@ -18478,7 +18779,6 @@
           <w:id w:val="-1344167603"/>
           <w:citation/>
         </w:sdtPr>
-        <w:sdtEndPr/>
         <w:sdtContent>
           <w:r>
             <w:rPr>
@@ -18603,7 +18903,6 @@
           <w:id w:val="283542796"/>
           <w:citation/>
         </w:sdtPr>
-        <w:sdtEndPr/>
         <w:sdtContent>
           <w:r>
             <w:rPr>
@@ -18682,7 +18981,7 @@
           <w:shd w:val="clear" w:color="auto" w:fill="FFFFFF"/>
         </w:rPr>
       </w:pPr>
-      <w:bookmarkStart w:id="30" w:name="_Toc70536821"/>
+      <w:bookmarkStart w:id="31" w:name="_Toc70536821"/>
       <w:r>
         <w:rPr>
           <w:rFonts w:ascii="Arial" w:hAnsi="Arial" w:cs="Arial"/>
@@ -18694,7 +18993,7 @@
         </w:rPr>
         <w:t>PROCESAMIENTO DE IMAGEN</w:t>
       </w:r>
-      <w:bookmarkEnd w:id="30"/>
+      <w:bookmarkEnd w:id="31"/>
     </w:p>
     <w:p>
       <w:pPr>
@@ -18911,6 +19210,7 @@
         </w:rPr>
         <w:t>. Por lo tanto, una imagen RGB es representada por un arreglo bidimensional de </w:t>
       </w:r>
+      <w:proofErr w:type="spellStart"/>
       <w:r>
         <w:rPr>
           <w:rStyle w:val="nfasis"/>
@@ -18921,6 +19221,7 @@
         </w:rPr>
         <w:t>pixels</w:t>
       </w:r>
+      <w:proofErr w:type="spellEnd"/>
       <w:r>
         <w:rPr>
           <w:rFonts w:ascii="Arial" w:hAnsi="Arial" w:cs="Arial"/>
@@ -19102,7 +19403,6 @@
           <w:id w:val="-1253889265"/>
           <w:citation/>
         </w:sdtPr>
-        <w:sdtEndPr/>
         <w:sdtContent>
           <w:r>
             <w:rPr>
@@ -19171,7 +19471,6 @@
           <w:id w:val="-251437866"/>
           <w:citation/>
         </w:sdtPr>
-        <w:sdtEndPr/>
         <w:sdtContent>
           <w:r>
             <w:rPr>
@@ -19268,6 +19567,8 @@
         </w:rPr>
         <w:t>(</w:t>
       </w:r>
+      <w:proofErr w:type="spellStart"/>
+      <w:proofErr w:type="gramStart"/>
       <w:r>
         <w:rPr>
           <w:rStyle w:val="mi"/>
@@ -19298,6 +19599,8 @@
         </w:rPr>
         <w:t>n</w:t>
       </w:r>
+      <w:proofErr w:type="spellEnd"/>
+      <w:proofErr w:type="gramEnd"/>
       <w:r>
         <w:rPr>
           <w:rStyle w:val="mo"/>
@@ -19316,7 +19619,29 @@
           <w:szCs w:val="24"/>
           <w:bdr w:val="none" w:sz="0" w:space="0" w:color="auto" w:frame="1"/>
         </w:rPr>
-        <w:t>f(m,n)</w:t>
+        <w:t>f(</w:t>
+      </w:r>
+      <w:proofErr w:type="spellStart"/>
+      <w:r>
+        <w:rPr>
+          <w:rStyle w:val="mjxassistivemathml"/>
+          <w:rFonts w:ascii="Arial" w:eastAsiaTheme="majorEastAsia" w:hAnsi="Arial" w:cs="Arial"/>
+          <w:sz w:val="24"/>
+          <w:szCs w:val="24"/>
+          <w:bdr w:val="none" w:sz="0" w:space="0" w:color="auto" w:frame="1"/>
+        </w:rPr>
+        <w:t>m,n</w:t>
+      </w:r>
+      <w:proofErr w:type="spellEnd"/>
+      <w:r>
+        <w:rPr>
+          <w:rStyle w:val="mjxassistivemathml"/>
+          <w:rFonts w:ascii="Arial" w:eastAsiaTheme="majorEastAsia" w:hAnsi="Arial" w:cs="Arial"/>
+          <w:sz w:val="24"/>
+          <w:szCs w:val="24"/>
+          <w:bdr w:val="none" w:sz="0" w:space="0" w:color="auto" w:frame="1"/>
+        </w:rPr>
+        <w:t>)</w:t>
       </w:r>
       <w:r>
         <w:rPr>
@@ -19346,6 +19671,7 @@
         </w:rPr>
         <w:t>(</w:t>
       </w:r>
+      <w:proofErr w:type="spellStart"/>
       <w:r>
         <w:rPr>
           <w:rStyle w:val="mi"/>
@@ -19386,6 +19712,7 @@
         </w:rPr>
         <w:t>n</w:t>
       </w:r>
+      <w:proofErr w:type="spellEnd"/>
       <w:r>
         <w:rPr>
           <w:rStyle w:val="mo"/>
@@ -19414,7 +19741,18 @@
           <w:szCs w:val="24"/>
           <w:bdr w:val="none" w:sz="0" w:space="0" w:color="auto" w:frame="1"/>
         </w:rPr>
-        <w:t>F(m</w:t>
+        <w:t>F(</w:t>
+      </w:r>
+      <w:proofErr w:type="spellStart"/>
+      <w:r>
+        <w:rPr>
+          <w:rStyle w:val="mjxassistivemathml"/>
+          <w:rFonts w:ascii="Arial" w:eastAsiaTheme="majorEastAsia" w:hAnsi="Arial" w:cs="Arial"/>
+          <w:sz w:val="24"/>
+          <w:szCs w:val="24"/>
+          <w:bdr w:val="none" w:sz="0" w:space="0" w:color="auto" w:frame="1"/>
+        </w:rPr>
+        <w:t>m</w:t>
       </w:r>
       <w:r>
         <w:rPr>
@@ -19436,6 +19774,7 @@
         </w:rPr>
         <w:t>,n</w:t>
       </w:r>
+      <w:proofErr w:type="spellEnd"/>
       <w:r>
         <w:rPr>
           <w:rStyle w:val="mjxassistivemathml"/>
@@ -19472,7 +19811,29 @@
           <w:szCs w:val="24"/>
           <w:shd w:val="clear" w:color="auto" w:fill="FFFFFF"/>
         </w:rPr>
-        <w:t>la operación en el espacio de coordenadas significa una convolución denotada por el símbolo </w:t>
+        <w:t xml:space="preserve">la operación en el espacio de coordenadas significa una </w:t>
+      </w:r>
+      <w:proofErr w:type="spellStart"/>
+      <w:r>
+        <w:rPr>
+          <w:rFonts w:ascii="Arial" w:hAnsi="Arial" w:cs="Arial"/>
+          <w:color w:val="000000"/>
+          <w:sz w:val="24"/>
+          <w:szCs w:val="24"/>
+          <w:shd w:val="clear" w:color="auto" w:fill="FFFFFF"/>
+        </w:rPr>
+        <w:t>convolución</w:t>
+      </w:r>
+      <w:proofErr w:type="spellEnd"/>
+      <w:r>
+        <w:rPr>
+          <w:rFonts w:ascii="Arial" w:hAnsi="Arial" w:cs="Arial"/>
+          <w:color w:val="000000"/>
+          <w:sz w:val="24"/>
+          <w:szCs w:val="24"/>
+          <w:shd w:val="clear" w:color="auto" w:fill="FFFFFF"/>
+        </w:rPr>
+        <w:t xml:space="preserve"> denotada por el símbolo </w:t>
       </w:r>
       <w:r>
         <w:rPr>
@@ -19492,7 +19853,29 @@
           <w:szCs w:val="24"/>
           <w:shd w:val="clear" w:color="auto" w:fill="FFFFFF"/>
         </w:rPr>
-        <w:t>. En virtud del teorema de convolución, se tiene:</w:t>
+        <w:t xml:space="preserve">. En virtud del teorema de </w:t>
+      </w:r>
+      <w:proofErr w:type="spellStart"/>
+      <w:r>
+        <w:rPr>
+          <w:rFonts w:ascii="Arial" w:hAnsi="Arial" w:cs="Arial"/>
+          <w:color w:val="000000"/>
+          <w:sz w:val="24"/>
+          <w:szCs w:val="24"/>
+          <w:shd w:val="clear" w:color="auto" w:fill="FFFFFF"/>
+        </w:rPr>
+        <w:t>convolución</w:t>
+      </w:r>
+      <w:proofErr w:type="spellEnd"/>
+      <w:r>
+        <w:rPr>
+          <w:rFonts w:ascii="Arial" w:hAnsi="Arial" w:cs="Arial"/>
+          <w:color w:val="000000"/>
+          <w:sz w:val="24"/>
+          <w:szCs w:val="24"/>
+          <w:shd w:val="clear" w:color="auto" w:fill="FFFFFF"/>
+        </w:rPr>
+        <w:t>, se tiene:</w:t>
       </w:r>
     </w:p>
     <w:p>
@@ -19845,7 +20228,15 @@
         <w:t> representado por el vector </w:t>
       </w:r>
       <w:r>
-        <w:t>(R1,G1,B1)(R1,G1,B1)</w:t>
+        <w:t>(R</w:t>
+      </w:r>
+      <w:proofErr w:type="gramStart"/>
+      <w:r>
+        <w:t>1,G</w:t>
+      </w:r>
+      <w:proofErr w:type="gramEnd"/>
+      <w:r>
+        <w:t>1,B1)(R1,G1,B1)</w:t>
       </w:r>
       <w:r>
         <w:rPr>
@@ -20502,7 +20893,6 @@
           <w:id w:val="1457534822"/>
           <w:citation/>
         </w:sdtPr>
-        <w:sdtEndPr/>
         <w:sdtContent>
           <w:r>
             <w:rPr>
@@ -20567,7 +20957,6 @@
           <w:id w:val="1682710600"/>
           <w:citation/>
         </w:sdtPr>
-        <w:sdtEndPr/>
         <w:sdtContent>
           <w:r>
             <w:rPr>
@@ -20743,7 +21132,6 @@
           <w:id w:val="1740595668"/>
           <w:citation/>
         </w:sdtPr>
-        <w:sdtEndPr/>
         <w:sdtContent>
           <w:r>
             <w:rPr>
@@ -20794,7 +21182,7 @@
           <w:szCs w:val="24"/>
         </w:rPr>
       </w:pPr>
-      <w:bookmarkStart w:id="31" w:name="_Toc70536822"/>
+      <w:bookmarkStart w:id="32" w:name="_Toc70536822"/>
       <w:r>
         <w:rPr>
           <w:rFonts w:ascii="Arial" w:hAnsi="Arial" w:cs="Arial"/>
@@ -20804,7 +21192,7 @@
         <w:lastRenderedPageBreak/>
         <w:t>ANTECEDENTES</w:t>
       </w:r>
-      <w:bookmarkEnd w:id="31"/>
+      <w:bookmarkEnd w:id="32"/>
     </w:p>
     <w:p>
       <w:pPr>
@@ -20862,7 +21250,7 @@
           <w:szCs w:val="24"/>
         </w:rPr>
       </w:pPr>
-      <w:bookmarkStart w:id="32" w:name="_Toc70536823"/>
+      <w:bookmarkStart w:id="33" w:name="_Toc70536823"/>
       <w:r>
         <w:rPr>
           <w:rFonts w:ascii="Arial" w:hAnsi="Arial" w:cs="Arial"/>
@@ -20871,7 +21259,7 @@
         </w:rPr>
         <w:t>TERMOGRAFÍAS EN MÓDULOS FOTOVOLTAICOS</w:t>
       </w:r>
-      <w:bookmarkEnd w:id="32"/>
+      <w:bookmarkEnd w:id="33"/>
     </w:p>
     <w:p>
       <w:pPr>
@@ -20904,7 +21292,6 @@
           <w:id w:val="-1193298053"/>
           <w:citation/>
         </w:sdtPr>
-        <w:sdtEndPr/>
         <w:sdtContent>
           <w:r>
             <w:rPr>
@@ -20995,7 +21382,6 @@
           <w:id w:val="1733196202"/>
           <w:citation/>
         </w:sdtPr>
-        <w:sdtEndPr/>
         <w:sdtContent>
           <w:r>
             <w:rPr>
@@ -21064,7 +21450,7 @@
           <w:szCs w:val="24"/>
         </w:rPr>
       </w:pPr>
-      <w:bookmarkStart w:id="33" w:name="_Toc70536824"/>
+      <w:bookmarkStart w:id="34" w:name="_Toc70536824"/>
       <w:r>
         <w:rPr>
           <w:rFonts w:ascii="Arial" w:hAnsi="Arial" w:cs="Arial"/>
@@ -21082,7 +21468,7 @@
         </w:rPr>
         <w:t>MÓDULOS FOTOVOLTAICOS</w:t>
       </w:r>
-      <w:bookmarkEnd w:id="33"/>
+      <w:bookmarkEnd w:id="34"/>
     </w:p>
     <w:p>
       <w:pPr>
@@ -21125,7 +21511,6 @@
           <w:id w:val="-910228965"/>
           <w:citation/>
         </w:sdtPr>
-        <w:sdtEndPr/>
         <w:sdtContent>
           <w:r>
             <w:rPr>
@@ -21215,7 +21600,6 @@
           <w:id w:val="-506365839"/>
           <w:citation/>
         </w:sdtPr>
-        <w:sdtEndPr/>
         <w:sdtContent>
           <w:r>
             <w:rPr>
@@ -21305,7 +21689,6 @@
           <w:id w:val="2117170766"/>
           <w:citation/>
         </w:sdtPr>
-        <w:sdtEndPr/>
         <w:sdtContent>
           <w:r>
             <w:rPr>
@@ -21387,7 +21770,6 @@
           <w:id w:val="-697689513"/>
           <w:citation/>
         </w:sdtPr>
-        <w:sdtEndPr/>
         <w:sdtContent>
           <w:r>
             <w:rPr>
@@ -21457,7 +21839,7 @@
           <w:szCs w:val="24"/>
         </w:rPr>
       </w:pPr>
-      <w:bookmarkStart w:id="34" w:name="_Toc70536825"/>
+      <w:bookmarkStart w:id="35" w:name="_Toc70536825"/>
       <w:r>
         <w:rPr>
           <w:rFonts w:ascii="Arial" w:hAnsi="Arial" w:cs="Arial"/>
@@ -21467,7 +21849,7 @@
         </w:rPr>
         <w:t>PROCESAMIENTO DE IMÁGENES EN RECONOCIMIENTO DE OBJETOS O SISTEMAS DE PANELES FOTOVOLTAICOS</w:t>
       </w:r>
-      <w:bookmarkEnd w:id="34"/>
+      <w:bookmarkEnd w:id="35"/>
     </w:p>
     <w:p>
       <w:pPr>
@@ -21515,7 +21897,6 @@
           <w:id w:val="1345593211"/>
           <w:citation/>
         </w:sdtPr>
-        <w:sdtEndPr/>
         <w:sdtContent>
           <w:r>
             <w:rPr>
@@ -21621,7 +22002,6 @@
           <w:id w:val="-395207371"/>
           <w:citation/>
         </w:sdtPr>
-        <w:sdtEndPr/>
         <w:sdtContent>
           <w:r>
             <w:rPr>
@@ -21711,7 +22091,6 @@
           <w:id w:val="1909187702"/>
           <w:citation/>
         </w:sdtPr>
-        <w:sdtEndPr/>
         <w:sdtContent>
           <w:r>
             <w:rPr>
@@ -21801,7 +22180,6 @@
           <w:id w:val="-696773704"/>
           <w:citation/>
         </w:sdtPr>
-        <w:sdtEndPr/>
         <w:sdtContent>
           <w:r>
             <w:rPr>
@@ -21872,7 +22250,7 @@
           <w:szCs w:val="28"/>
         </w:rPr>
       </w:pPr>
-      <w:bookmarkStart w:id="35" w:name="_Toc70536826"/>
+      <w:bookmarkStart w:id="36" w:name="_Toc70536826"/>
       <w:r>
         <w:rPr>
           <w:rFonts w:ascii="Arial" w:hAnsi="Arial" w:cs="Arial"/>
@@ -21884,7 +22262,7 @@
         <w:lastRenderedPageBreak/>
         <w:t>MARCO CONTEXTUAL</w:t>
       </w:r>
-      <w:bookmarkEnd w:id="35"/>
+      <w:bookmarkEnd w:id="36"/>
     </w:p>
     <w:p>
       <w:pPr>
@@ -21923,7 +22301,7 @@
           <w:szCs w:val="24"/>
         </w:rPr>
       </w:pPr>
-      <w:bookmarkStart w:id="36" w:name="_Toc70536827"/>
+      <w:bookmarkStart w:id="37" w:name="_Toc70536827"/>
       <w:r>
         <w:rPr>
           <w:rFonts w:ascii="Arial" w:hAnsi="Arial" w:cs="Arial"/>
@@ -21932,7 +22310,7 @@
         </w:rPr>
         <w:t>HISTORIA SISTEMAS FOTOVOLTAICOS</w:t>
       </w:r>
-      <w:bookmarkEnd w:id="36"/>
+      <w:bookmarkEnd w:id="37"/>
     </w:p>
     <w:p>
       <w:pPr>
@@ -21962,7 +22340,6 @@
           <w:id w:val="163064287"/>
           <w:citation/>
         </w:sdtPr>
-        <w:sdtEndPr/>
         <w:sdtContent>
           <w:r>
             <w:rPr>
@@ -22053,7 +22430,6 @@
           <w:id w:val="1230274878"/>
           <w:citation/>
         </w:sdtPr>
-        <w:sdtEndPr/>
         <w:sdtContent>
           <w:r>
             <w:rPr>
@@ -22180,7 +22556,7 @@
           <w:rFonts w:ascii="Arial" w:hAnsi="Arial" w:cs="Arial"/>
         </w:rPr>
       </w:pPr>
-      <w:bookmarkStart w:id="37" w:name="_Toc70420534"/>
+      <w:bookmarkStart w:id="38" w:name="_Toc70420534"/>
       <w:r>
         <w:rPr>
           <w:rFonts w:ascii="Arial" w:hAnsi="Arial" w:cs="Arial"/>
@@ -22237,9 +22613,23 @@
         <w:rPr>
           <w:rFonts w:ascii="Arial" w:hAnsi="Arial" w:cs="Arial"/>
         </w:rPr>
-        <w:t xml:space="preserve"> Sistema fotovoltaico de 3.4 kWp del Oleoducto Caño Limón Coveñas. En operación desde hace más de 20 años. Fuente: Rodríguez Murcia, 2009.</w:t>
-      </w:r>
-      <w:bookmarkEnd w:id="37"/>
+        <w:t xml:space="preserve"> Sistema fotovoltaico de 3.4 </w:t>
+      </w:r>
+      <w:proofErr w:type="spellStart"/>
+      <w:r>
+        <w:rPr>
+          <w:rFonts w:ascii="Arial" w:hAnsi="Arial" w:cs="Arial"/>
+        </w:rPr>
+        <w:t>kWp</w:t>
+      </w:r>
+      <w:proofErr w:type="spellEnd"/>
+      <w:r>
+        <w:rPr>
+          <w:rFonts w:ascii="Arial" w:hAnsi="Arial" w:cs="Arial"/>
+        </w:rPr>
+        <w:t xml:space="preserve"> del Oleoducto Caño Limón Coveñas. En operación desde hace más de 20 años. Fuente: Rodríguez Murcia, 2009.</w:t>
+      </w:r>
+      <w:bookmarkEnd w:id="38"/>
     </w:p>
     <w:p>
       <w:pPr>
@@ -22251,7 +22641,7 @@
           <w:szCs w:val="24"/>
         </w:rPr>
       </w:pPr>
-      <w:bookmarkStart w:id="38" w:name="_Toc70536828"/>
+      <w:bookmarkStart w:id="39" w:name="_Toc70536828"/>
       <w:r>
         <w:rPr>
           <w:rFonts w:ascii="Arial" w:hAnsi="Arial" w:cs="Arial"/>
@@ -22260,7 +22650,7 @@
         </w:rPr>
         <w:t>POLÍTICO DE ENERGÍAS RENOVABLES EN COLOMBIA.</w:t>
       </w:r>
-      <w:bookmarkEnd w:id="38"/>
+      <w:bookmarkEnd w:id="39"/>
     </w:p>
     <w:p>
       <w:pPr>
@@ -22329,7 +22719,7 @@
           <w:szCs w:val="24"/>
         </w:rPr>
       </w:pPr>
-      <w:bookmarkStart w:id="39" w:name="_Toc70536829"/>
+      <w:bookmarkStart w:id="40" w:name="_Toc70536829"/>
       <w:r>
         <w:rPr>
           <w:rFonts w:ascii="Arial" w:hAnsi="Arial" w:cs="Arial"/>
@@ -22338,7 +22728,7 @@
         </w:rPr>
         <w:t>FACTOR GEOGRÁFICO.</w:t>
       </w:r>
-      <w:bookmarkEnd w:id="39"/>
+      <w:bookmarkEnd w:id="40"/>
     </w:p>
     <w:p>
       <w:pPr>
@@ -22384,7 +22774,6 @@
           <w:id w:val="-1912139934"/>
           <w:citation/>
         </w:sdtPr>
-        <w:sdtEndPr/>
         <w:sdtContent>
           <w:r>
             <w:rPr>
@@ -22511,7 +22900,7 @@
           <w:rFonts w:ascii="Arial" w:hAnsi="Arial" w:cs="Arial"/>
         </w:rPr>
       </w:pPr>
-      <w:bookmarkStart w:id="40" w:name="_Toc70420535"/>
+      <w:bookmarkStart w:id="41" w:name="_Toc70420535"/>
       <w:r>
         <w:rPr>
           <w:rFonts w:ascii="Arial" w:hAnsi="Arial" w:cs="Arial"/>
@@ -22530,7 +22919,7 @@
         </w:rPr>
         <w:t>. Mapa de energía solar fotovoltaica en Colombia. Fuente: Instituto Geográfico Agustín Codazzi - IGAC, 2019</w:t>
       </w:r>
-      <w:bookmarkEnd w:id="40"/>
+      <w:bookmarkEnd w:id="41"/>
     </w:p>
     <w:p>
       <w:pPr>
@@ -22560,7 +22949,6 @@
           <w:id w:val="540027132"/>
           <w:citation/>
         </w:sdtPr>
-        <w:sdtEndPr/>
         <w:sdtContent>
           <w:r>
             <w:rPr>
@@ -22678,7 +23066,7 @@
           <w:rFonts w:ascii="Arial" w:hAnsi="Arial" w:cs="Arial"/>
         </w:rPr>
       </w:pPr>
-      <w:bookmarkStart w:id="41" w:name="_Toc70420536"/>
+      <w:bookmarkStart w:id="42" w:name="_Toc70420536"/>
       <w:r>
         <w:rPr>
           <w:rFonts w:ascii="Arial" w:hAnsi="Arial" w:cs="Arial"/>
@@ -22704,7 +23092,7 @@
         </w:rPr>
         <w:t xml:space="preserve"> Zonas no interconectadas Colombia. Fuente: Fuente: IPSE - CNM.</w:t>
       </w:r>
-      <w:bookmarkEnd w:id="41"/>
+      <w:bookmarkEnd w:id="42"/>
     </w:p>
     <w:p>
       <w:pPr>
@@ -22737,7 +23125,7 @@
           <w:szCs w:val="28"/>
         </w:rPr>
       </w:pPr>
-      <w:bookmarkStart w:id="42" w:name="_Toc70536830"/>
+      <w:bookmarkStart w:id="43" w:name="_Toc70536830"/>
       <w:r>
         <w:rPr>
           <w:rFonts w:ascii="Arial" w:hAnsi="Arial" w:cs="Arial"/>
@@ -22748,7 +23136,7 @@
         </w:rPr>
         <w:t>MARCO LEGAL</w:t>
       </w:r>
-      <w:bookmarkEnd w:id="42"/>
+      <w:bookmarkEnd w:id="43"/>
     </w:p>
     <w:p>
       <w:pPr>
@@ -22779,7 +23167,7 @@
           <w:szCs w:val="24"/>
         </w:rPr>
       </w:pPr>
-      <w:bookmarkStart w:id="43" w:name="_Toc70536831"/>
+      <w:bookmarkStart w:id="44" w:name="_Toc70536831"/>
       <w:r>
         <w:rPr>
           <w:rFonts w:ascii="Arial" w:hAnsi="Arial" w:cs="Arial"/>
@@ -22788,7 +23176,7 @@
         </w:rPr>
         <w:t>LEY 1955 DEL 2019 CONGRESO DE COLOMBIA</w:t>
       </w:r>
-      <w:bookmarkEnd w:id="43"/>
+      <w:bookmarkEnd w:id="44"/>
     </w:p>
     <w:p>
       <w:pPr>
@@ -22819,7 +23207,6 @@
           <w:id w:val="-921479772"/>
           <w:citation/>
         </w:sdtPr>
-        <w:sdtEndPr/>
         <w:sdtContent>
           <w:r>
             <w:rPr>
@@ -22926,7 +23313,7 @@
           <w:szCs w:val="24"/>
         </w:rPr>
       </w:pPr>
-      <w:bookmarkStart w:id="44" w:name="_Toc70536832"/>
+      <w:bookmarkStart w:id="45" w:name="_Toc70536832"/>
       <w:r>
         <w:rPr>
           <w:rFonts w:ascii="Arial" w:hAnsi="Arial" w:cs="Arial"/>
@@ -22935,7 +23322,7 @@
         </w:rPr>
         <w:t>LEY 1715 DEL 2014 CONGRESO DE COLOMBIA</w:t>
       </w:r>
-      <w:bookmarkEnd w:id="44"/>
+      <w:bookmarkEnd w:id="45"/>
     </w:p>
     <w:p>
       <w:pPr>
@@ -22975,7 +23362,6 @@
           <w:id w:val="-1549220695"/>
           <w:citation/>
         </w:sdtPr>
-        <w:sdtEndPr/>
         <w:sdtContent>
           <w:r>
             <w:rPr>
@@ -23060,7 +23446,7 @@
           <w:szCs w:val="24"/>
         </w:rPr>
       </w:pPr>
-      <w:bookmarkStart w:id="45" w:name="_Toc70536833"/>
+      <w:bookmarkStart w:id="46" w:name="_Toc70536833"/>
       <w:r>
         <w:rPr>
           <w:rFonts w:ascii="Arial" w:hAnsi="Arial" w:cs="Arial"/>
@@ -23069,7 +23455,7 @@
         </w:rPr>
         <w:t>RETIE – REGLAMENTO TÉCNICO DE INSTALACIONES ELÉCTRICAS</w:t>
       </w:r>
-      <w:bookmarkEnd w:id="45"/>
+      <w:bookmarkEnd w:id="46"/>
     </w:p>
     <w:p>
       <w:pPr>
@@ -23187,6 +23573,7 @@
           <w:noProof/>
           <w:sz w:val="24"/>
           <w:szCs w:val="24"/>
+          <w:lang w:val="es-ES"/>
         </w:rPr>
         <w:lastRenderedPageBreak/>
         <w:drawing>
@@ -23239,7 +23626,7 @@
         </w:drawing>
       </w:r>
     </w:p>
-    <w:bookmarkStart w:id="46" w:name="_Toc70536834" w:displacedByCustomXml="next"/>
+    <w:bookmarkStart w:id="47" w:name="_Toc70536834" w:displacedByCustomXml="next"/>
     <w:sdt>
       <w:sdtPr>
         <w:rPr>
@@ -23281,7 +23668,7 @@
             </w:rPr>
             <w:t>REFERENCIAS</w:t>
           </w:r>
-          <w:bookmarkEnd w:id="46"/>
+          <w:bookmarkEnd w:id="47"/>
         </w:p>
         <w:p>
           <w:pPr>
@@ -25082,7 +25469,7 @@
 </file>
 
 <file path=word/endnotes.xml><?xml version="1.0" encoding="utf-8"?>
-<w:endnotes xmlns:wpc="http://schemas.microsoft.com/office/word/2010/wordprocessingCanvas" xmlns:cx="http://schemas.microsoft.com/office/drawing/2014/chartex" xmlns:cx1="http://schemas.microsoft.com/office/drawing/2015/9/8/chartex" xmlns:cx2="http://schemas.microsoft.com/office/drawing/2015/10/21/chartex" xmlns:cx3="http://schemas.microsoft.com/office/drawing/2016/5/9/chartex" xmlns:cx4="http://schemas.microsoft.com/office/drawing/2016/5/10/chartex" xmlns:cx5="http://schemas.microsoft.com/office/drawing/2016/5/11/chartex" xmlns:cx6="http://schemas.microsoft.com/office/drawing/2016/5/12/chartex" xmlns:cx7="http://schemas.microsoft.com/office/drawing/2016/5/13/chartex" xmlns:cx8="http://schemas.microsoft.com/office/drawing/2016/5/14/chartex" xmlns:mc="http://schemas.openxmlformats.org/markup-compatibility/2006" xmlns:aink="http://schemas.microsoft.com/office/drawing/2016/ink" xmlns:am3d="http://schemas.microsoft.com/office/drawing/2017/model3d" xmlns:o="urn:schemas-microsoft-com:office:office" xmlns:r="http://schemas.openxmlformats.org/officeDocument/2006/relationships" xmlns:m="http://schemas.openxmlformats.org/officeDocument/2006/math" xmlns:v="urn:schemas-microsoft-com:vml" xmlns:wp14="http://schemas.microsoft.com/office/word/2010/wordprocessingDrawing" xmlns:wp="http://schemas.openxmlformats.org/drawingml/2006/wordprocessingDrawing" xmlns:w10="urn:schemas-microsoft-com:office:word" xmlns:w="http://schemas.openxmlformats.org/wordprocessingml/2006/main" xmlns:w14="http://schemas.microsoft.com/office/word/2010/wordml" xmlns:w15="http://schemas.microsoft.com/office/word/2012/wordml" xmlns:w16cex="http://schemas.microsoft.com/office/word/2018/wordml/cex" xmlns:w16cid="http://schemas.microsoft.com/office/word/2016/wordml/cid" xmlns:w16="http://schemas.microsoft.com/office/word/2018/wordml" xmlns:w16sdtdh="http://schemas.microsoft.com/office/word/2020/wordml/sdtdatahash" xmlns:w16se="http://schemas.microsoft.com/office/word/2015/wordml/symex" xmlns:wpg="http://schemas.microsoft.com/office/word/2010/wordprocessingGroup" xmlns:wpi="http://schemas.microsoft.com/office/word/2010/wordprocessingInk" xmlns:wne="http://schemas.microsoft.com/office/word/2006/wordml" xmlns:wps="http://schemas.microsoft.com/office/word/2010/wordprocessingShape" mc:Ignorable="w14 w15 w16se w16cid w16 w16cex w16sdtdh wp14">
+<w:endnotes xmlns:wpc="http://schemas.microsoft.com/office/word/2010/wordprocessingCanvas" xmlns:cx="http://schemas.microsoft.com/office/drawing/2014/chartex" xmlns:cx1="http://schemas.microsoft.com/office/drawing/2015/9/8/chartex" xmlns:mc="http://schemas.openxmlformats.org/markup-compatibility/2006" xmlns:o="urn:schemas-microsoft-com:office:office" xmlns:r="http://schemas.openxmlformats.org/officeDocument/2006/relationships" xmlns:m="http://schemas.openxmlformats.org/officeDocument/2006/math" xmlns:v="urn:schemas-microsoft-com:vml" xmlns:wp14="http://schemas.microsoft.com/office/word/2010/wordprocessingDrawing" xmlns:wp="http://schemas.openxmlformats.org/drawingml/2006/wordprocessingDrawing" xmlns:w10="urn:schemas-microsoft-com:office:word" xmlns:w="http://schemas.openxmlformats.org/wordprocessingml/2006/main" xmlns:w14="http://schemas.microsoft.com/office/word/2010/wordml" xmlns:w15="http://schemas.microsoft.com/office/word/2012/wordml" xmlns:w16se="http://schemas.microsoft.com/office/word/2015/wordml/symex" xmlns:wpg="http://schemas.microsoft.com/office/word/2010/wordprocessingGroup" xmlns:wpi="http://schemas.microsoft.com/office/word/2010/wordprocessingInk" xmlns:wne="http://schemas.microsoft.com/office/word/2006/wordml" xmlns:wps="http://schemas.microsoft.com/office/word/2010/wordprocessingShape" mc:Ignorable="w14 w15 w16se wp14">
   <w:endnote w:type="separator" w:id="-1">
     <w:p>
       <w:pPr>
@@ -25107,7 +25494,7 @@
 </file>
 
 <file path=word/footnotes.xml><?xml version="1.0" encoding="utf-8"?>
-<w:footnotes xmlns:wpc="http://schemas.microsoft.com/office/word/2010/wordprocessingCanvas" xmlns:cx="http://schemas.microsoft.com/office/drawing/2014/chartex" xmlns:cx1="http://schemas.microsoft.com/office/drawing/2015/9/8/chartex" xmlns:cx2="http://schemas.microsoft.com/office/drawing/2015/10/21/chartex" xmlns:cx3="http://schemas.microsoft.com/office/drawing/2016/5/9/chartex" xmlns:cx4="http://schemas.microsoft.com/office/drawing/2016/5/10/chartex" xmlns:cx5="http://schemas.microsoft.com/office/drawing/2016/5/11/chartex" xmlns:cx6="http://schemas.microsoft.com/office/drawing/2016/5/12/chartex" xmlns:cx7="http://schemas.microsoft.com/office/drawing/2016/5/13/chartex" xmlns:cx8="http://schemas.microsoft.com/office/drawing/2016/5/14/chartex" xmlns:mc="http://schemas.openxmlformats.org/markup-compatibility/2006" xmlns:aink="http://schemas.microsoft.com/office/drawing/2016/ink" xmlns:am3d="http://schemas.microsoft.com/office/drawing/2017/model3d" xmlns:o="urn:schemas-microsoft-com:office:office" xmlns:r="http://schemas.openxmlformats.org/officeDocument/2006/relationships" xmlns:m="http://schemas.openxmlformats.org/officeDocument/2006/math" xmlns:v="urn:schemas-microsoft-com:vml" xmlns:wp14="http://schemas.microsoft.com/office/word/2010/wordprocessingDrawing" xmlns:wp="http://schemas.openxmlformats.org/drawingml/2006/wordprocessingDrawing" xmlns:w10="urn:schemas-microsoft-com:office:word" xmlns:w="http://schemas.openxmlformats.org/wordprocessingml/2006/main" xmlns:w14="http://schemas.microsoft.com/office/word/2010/wordml" xmlns:w15="http://schemas.microsoft.com/office/word/2012/wordml" xmlns:w16cex="http://schemas.microsoft.com/office/word/2018/wordml/cex" xmlns:w16cid="http://schemas.microsoft.com/office/word/2016/wordml/cid" xmlns:w16="http://schemas.microsoft.com/office/word/2018/wordml" xmlns:w16sdtdh="http://schemas.microsoft.com/office/word/2020/wordml/sdtdatahash" xmlns:w16se="http://schemas.microsoft.com/office/word/2015/wordml/symex" xmlns:wpg="http://schemas.microsoft.com/office/word/2010/wordprocessingGroup" xmlns:wpi="http://schemas.microsoft.com/office/word/2010/wordprocessingInk" xmlns:wne="http://schemas.microsoft.com/office/word/2006/wordml" xmlns:wps="http://schemas.microsoft.com/office/word/2010/wordprocessingShape" mc:Ignorable="w14 w15 w16se w16cid w16 w16cex w16sdtdh wp14">
+<w:footnotes xmlns:wpc="http://schemas.microsoft.com/office/word/2010/wordprocessingCanvas" xmlns:cx="http://schemas.microsoft.com/office/drawing/2014/chartex" xmlns:cx1="http://schemas.microsoft.com/office/drawing/2015/9/8/chartex" xmlns:mc="http://schemas.openxmlformats.org/markup-compatibility/2006" xmlns:o="urn:schemas-microsoft-com:office:office" xmlns:r="http://schemas.openxmlformats.org/officeDocument/2006/relationships" xmlns:m="http://schemas.openxmlformats.org/officeDocument/2006/math" xmlns:v="urn:schemas-microsoft-com:vml" xmlns:wp14="http://schemas.microsoft.com/office/word/2010/wordprocessingDrawing" xmlns:wp="http://schemas.openxmlformats.org/drawingml/2006/wordprocessingDrawing" xmlns:w10="urn:schemas-microsoft-com:office:word" xmlns:w="http://schemas.openxmlformats.org/wordprocessingml/2006/main" xmlns:w14="http://schemas.microsoft.com/office/word/2010/wordml" xmlns:w15="http://schemas.microsoft.com/office/word/2012/wordml" xmlns:w16se="http://schemas.microsoft.com/office/word/2015/wordml/symex" xmlns:wpg="http://schemas.microsoft.com/office/word/2010/wordprocessingGroup" xmlns:wpi="http://schemas.microsoft.com/office/word/2010/wordprocessingInk" xmlns:wne="http://schemas.microsoft.com/office/word/2006/wordml" xmlns:wps="http://schemas.microsoft.com/office/word/2010/wordprocessingShape" mc:Ignorable="w14 w15 w16se wp14">
   <w:footnote w:type="separator" w:id="-1">
     <w:p>
       <w:pPr>
@@ -25132,7 +25519,7 @@
 </file>
 
 <file path=word/header1.xml><?xml version="1.0" encoding="utf-8"?>
-<w:hdr xmlns:wpc="http://schemas.microsoft.com/office/word/2010/wordprocessingCanvas" xmlns:cx="http://schemas.microsoft.com/office/drawing/2014/chartex" xmlns:cx1="http://schemas.microsoft.com/office/drawing/2015/9/8/chartex" xmlns:cx2="http://schemas.microsoft.com/office/drawing/2015/10/21/chartex" xmlns:cx3="http://schemas.microsoft.com/office/drawing/2016/5/9/chartex" xmlns:cx4="http://schemas.microsoft.com/office/drawing/2016/5/10/chartex" xmlns:cx5="http://schemas.microsoft.com/office/drawing/2016/5/11/chartex" xmlns:cx6="http://schemas.microsoft.com/office/drawing/2016/5/12/chartex" xmlns:cx7="http://schemas.microsoft.com/office/drawing/2016/5/13/chartex" xmlns:cx8="http://schemas.microsoft.com/office/drawing/2016/5/14/chartex" xmlns:mc="http://schemas.openxmlformats.org/markup-compatibility/2006" xmlns:aink="http://schemas.microsoft.com/office/drawing/2016/ink" xmlns:am3d="http://schemas.microsoft.com/office/drawing/2017/model3d" xmlns:o="urn:schemas-microsoft-com:office:office" xmlns:r="http://schemas.openxmlformats.org/officeDocument/2006/relationships" xmlns:m="http://schemas.openxmlformats.org/officeDocument/2006/math" xmlns:v="urn:schemas-microsoft-com:vml" xmlns:wp14="http://schemas.microsoft.com/office/word/2010/wordprocessingDrawing" xmlns:wp="http://schemas.openxmlformats.org/drawingml/2006/wordprocessingDrawing" xmlns:w10="urn:schemas-microsoft-com:office:word" xmlns:w="http://schemas.openxmlformats.org/wordprocessingml/2006/main" xmlns:w14="http://schemas.microsoft.com/office/word/2010/wordml" xmlns:w15="http://schemas.microsoft.com/office/word/2012/wordml" xmlns:w16cex="http://schemas.microsoft.com/office/word/2018/wordml/cex" xmlns:w16cid="http://schemas.microsoft.com/office/word/2016/wordml/cid" xmlns:w16="http://schemas.microsoft.com/office/word/2018/wordml" xmlns:w16sdtdh="http://schemas.microsoft.com/office/word/2020/wordml/sdtdatahash" xmlns:w16se="http://schemas.microsoft.com/office/word/2015/wordml/symex" xmlns:wpg="http://schemas.microsoft.com/office/word/2010/wordprocessingGroup" xmlns:wpi="http://schemas.microsoft.com/office/word/2010/wordprocessingInk" xmlns:wne="http://schemas.microsoft.com/office/word/2006/wordml" xmlns:wps="http://schemas.microsoft.com/office/word/2010/wordprocessingShape" mc:Ignorable="w14 w15 w16se w16cid w16 w16cex w16sdtdh wp14">
+<w:hdr xmlns:wpc="http://schemas.microsoft.com/office/word/2010/wordprocessingCanvas" xmlns:cx="http://schemas.microsoft.com/office/drawing/2014/chartex" xmlns:cx1="http://schemas.microsoft.com/office/drawing/2015/9/8/chartex" xmlns:mc="http://schemas.openxmlformats.org/markup-compatibility/2006" xmlns:o="urn:schemas-microsoft-com:office:office" xmlns:r="http://schemas.openxmlformats.org/officeDocument/2006/relationships" xmlns:m="http://schemas.openxmlformats.org/officeDocument/2006/math" xmlns:v="urn:schemas-microsoft-com:vml" xmlns:wp14="http://schemas.microsoft.com/office/word/2010/wordprocessingDrawing" xmlns:wp="http://schemas.openxmlformats.org/drawingml/2006/wordprocessingDrawing" xmlns:w10="urn:schemas-microsoft-com:office:word" xmlns:w="http://schemas.openxmlformats.org/wordprocessingml/2006/main" xmlns:w14="http://schemas.microsoft.com/office/word/2010/wordml" xmlns:w15="http://schemas.microsoft.com/office/word/2012/wordml" xmlns:w16se="http://schemas.microsoft.com/office/word/2015/wordml/symex" xmlns:wpg="http://schemas.microsoft.com/office/word/2010/wordprocessingGroup" xmlns:wpi="http://schemas.microsoft.com/office/word/2010/wordprocessingInk" xmlns:wne="http://schemas.microsoft.com/office/word/2006/wordml" xmlns:wps="http://schemas.microsoft.com/office/word/2010/wordprocessingShape" mc:Ignorable="w14 w15 w16se wp14">
   <w:p>
     <w:pPr>
       <w:pBdr>
@@ -25175,7 +25562,7 @@
         <w:noProof/>
         <w:color w:val="000000"/>
       </w:rPr>
-      <w:t>2</w:t>
+      <w:t>21</w:t>
     </w:r>
     <w:r>
       <w:rPr>
@@ -25207,8 +25594,121 @@
 </file>
 
 <file path=word/numbering.xml><?xml version="1.0" encoding="utf-8"?>
-<w:numbering xmlns:wpc="http://schemas.microsoft.com/office/word/2010/wordprocessingCanvas" xmlns:cx="http://schemas.microsoft.com/office/drawing/2014/chartex" xmlns:cx1="http://schemas.microsoft.com/office/drawing/2015/9/8/chartex" xmlns:cx2="http://schemas.microsoft.com/office/drawing/2015/10/21/chartex" xmlns:cx3="http://schemas.microsoft.com/office/drawing/2016/5/9/chartex" xmlns:cx4="http://schemas.microsoft.com/office/drawing/2016/5/10/chartex" xmlns:cx5="http://schemas.microsoft.com/office/drawing/2016/5/11/chartex" xmlns:cx6="http://schemas.microsoft.com/office/drawing/2016/5/12/chartex" xmlns:cx7="http://schemas.microsoft.com/office/drawing/2016/5/13/chartex" xmlns:cx8="http://schemas.microsoft.com/office/drawing/2016/5/14/chartex" xmlns:mc="http://schemas.openxmlformats.org/markup-compatibility/2006" xmlns:aink="http://schemas.microsoft.com/office/drawing/2016/ink" xmlns:am3d="http://schemas.microsoft.com/office/drawing/2017/model3d" xmlns:o="urn:schemas-microsoft-com:office:office" xmlns:r="http://schemas.openxmlformats.org/officeDocument/2006/relationships" xmlns:m="http://schemas.openxmlformats.org/officeDocument/2006/math" xmlns:v="urn:schemas-microsoft-com:vml" xmlns:wp14="http://schemas.microsoft.com/office/word/2010/wordprocessingDrawing" xmlns:wp="http://schemas.openxmlformats.org/drawingml/2006/wordprocessingDrawing" xmlns:w10="urn:schemas-microsoft-com:office:word" xmlns:w="http://schemas.openxmlformats.org/wordprocessingml/2006/main" xmlns:w14="http://schemas.microsoft.com/office/word/2010/wordml" xmlns:w15="http://schemas.microsoft.com/office/word/2012/wordml" xmlns:w16cex="http://schemas.microsoft.com/office/word/2018/wordml/cex" xmlns:w16cid="http://schemas.microsoft.com/office/word/2016/wordml/cid" xmlns:w16="http://schemas.microsoft.com/office/word/2018/wordml" xmlns:w16sdtdh="http://schemas.microsoft.com/office/word/2020/wordml/sdtdatahash" xmlns:w16se="http://schemas.microsoft.com/office/word/2015/wordml/symex" xmlns:wpg="http://schemas.microsoft.com/office/word/2010/wordprocessingGroup" xmlns:wpi="http://schemas.microsoft.com/office/word/2010/wordprocessingInk" xmlns:wne="http://schemas.microsoft.com/office/word/2006/wordml" xmlns:wps="http://schemas.microsoft.com/office/word/2010/wordprocessingShape" mc:Ignorable="w14 w15 w16se w16cid w16 w16cex w16sdtdh wp14">
+<w:numbering xmlns:wpc="http://schemas.microsoft.com/office/word/2010/wordprocessingCanvas" xmlns:cx="http://schemas.microsoft.com/office/drawing/2014/chartex" xmlns:cx1="http://schemas.microsoft.com/office/drawing/2015/9/8/chartex" xmlns:mc="http://schemas.openxmlformats.org/markup-compatibility/2006" xmlns:o="urn:schemas-microsoft-com:office:office" xmlns:r="http://schemas.openxmlformats.org/officeDocument/2006/relationships" xmlns:m="http://schemas.openxmlformats.org/officeDocument/2006/math" xmlns:v="urn:schemas-microsoft-com:vml" xmlns:wp14="http://schemas.microsoft.com/office/word/2010/wordprocessingDrawing" xmlns:wp="http://schemas.openxmlformats.org/drawingml/2006/wordprocessingDrawing" xmlns:w10="urn:schemas-microsoft-com:office:word" xmlns:w="http://schemas.openxmlformats.org/wordprocessingml/2006/main" xmlns:w14="http://schemas.microsoft.com/office/word/2010/wordml" xmlns:w15="http://schemas.microsoft.com/office/word/2012/wordml" xmlns:w16se="http://schemas.microsoft.com/office/word/2015/wordml/symex" xmlns:wpg="http://schemas.microsoft.com/office/word/2010/wordprocessingGroup" xmlns:wpi="http://schemas.microsoft.com/office/word/2010/wordprocessingInk" xmlns:wne="http://schemas.microsoft.com/office/word/2006/wordml" xmlns:wps="http://schemas.microsoft.com/office/word/2010/wordprocessingShape" mc:Ignorable="w14 w15 w16se wp14">
   <w:abstractNum w:abstractNumId="0" w15:restartNumberingAfterBreak="0">
+    <w:nsid w:val="093F6757"/>
+    <w:multiLevelType w:val="hybridMultilevel"/>
+    <w:tmpl w:val="63F2D966"/>
+    <w:lvl w:ilvl="0" w:tplc="0C0A0001">
+      <w:start w:val="1"/>
+      <w:numFmt w:val="bullet"/>
+      <w:lvlText w:val=""/>
+      <w:lvlJc w:val="left"/>
+      <w:pPr>
+        <w:ind w:left="1440" w:hanging="360"/>
+      </w:pPr>
+      <w:rPr>
+        <w:rFonts w:ascii="Symbol" w:hAnsi="Symbol" w:hint="default"/>
+      </w:rPr>
+    </w:lvl>
+    <w:lvl w:ilvl="1" w:tplc="0C0A0003" w:tentative="1">
+      <w:start w:val="1"/>
+      <w:numFmt w:val="bullet"/>
+      <w:lvlText w:val="o"/>
+      <w:lvlJc w:val="left"/>
+      <w:pPr>
+        <w:ind w:left="2160" w:hanging="360"/>
+      </w:pPr>
+      <w:rPr>
+        <w:rFonts w:ascii="Courier New" w:hAnsi="Courier New" w:cs="Courier New" w:hint="default"/>
+      </w:rPr>
+    </w:lvl>
+    <w:lvl w:ilvl="2" w:tplc="0C0A0005" w:tentative="1">
+      <w:start w:val="1"/>
+      <w:numFmt w:val="bullet"/>
+      <w:lvlText w:val=""/>
+      <w:lvlJc w:val="left"/>
+      <w:pPr>
+        <w:ind w:left="2880" w:hanging="360"/>
+      </w:pPr>
+      <w:rPr>
+        <w:rFonts w:ascii="Wingdings" w:hAnsi="Wingdings" w:hint="default"/>
+      </w:rPr>
+    </w:lvl>
+    <w:lvl w:ilvl="3" w:tplc="0C0A0001" w:tentative="1">
+      <w:start w:val="1"/>
+      <w:numFmt w:val="bullet"/>
+      <w:lvlText w:val=""/>
+      <w:lvlJc w:val="left"/>
+      <w:pPr>
+        <w:ind w:left="3600" w:hanging="360"/>
+      </w:pPr>
+      <w:rPr>
+        <w:rFonts w:ascii="Symbol" w:hAnsi="Symbol" w:hint="default"/>
+      </w:rPr>
+    </w:lvl>
+    <w:lvl w:ilvl="4" w:tplc="0C0A0003" w:tentative="1">
+      <w:start w:val="1"/>
+      <w:numFmt w:val="bullet"/>
+      <w:lvlText w:val="o"/>
+      <w:lvlJc w:val="left"/>
+      <w:pPr>
+        <w:ind w:left="4320" w:hanging="360"/>
+      </w:pPr>
+      <w:rPr>
+        <w:rFonts w:ascii="Courier New" w:hAnsi="Courier New" w:cs="Courier New" w:hint="default"/>
+      </w:rPr>
+    </w:lvl>
+    <w:lvl w:ilvl="5" w:tplc="0C0A0005" w:tentative="1">
+      <w:start w:val="1"/>
+      <w:numFmt w:val="bullet"/>
+      <w:lvlText w:val=""/>
+      <w:lvlJc w:val="left"/>
+      <w:pPr>
+        <w:ind w:left="5040" w:hanging="360"/>
+      </w:pPr>
+      <w:rPr>
+        <w:rFonts w:ascii="Wingdings" w:hAnsi="Wingdings" w:hint="default"/>
+      </w:rPr>
+    </w:lvl>
+    <w:lvl w:ilvl="6" w:tplc="0C0A0001" w:tentative="1">
+      <w:start w:val="1"/>
+      <w:numFmt w:val="bullet"/>
+      <w:lvlText w:val=""/>
+      <w:lvlJc w:val="left"/>
+      <w:pPr>
+        <w:ind w:left="5760" w:hanging="360"/>
+      </w:pPr>
+      <w:rPr>
+        <w:rFonts w:ascii="Symbol" w:hAnsi="Symbol" w:hint="default"/>
+      </w:rPr>
+    </w:lvl>
+    <w:lvl w:ilvl="7" w:tplc="0C0A0003" w:tentative="1">
+      <w:start w:val="1"/>
+      <w:numFmt w:val="bullet"/>
+      <w:lvlText w:val="o"/>
+      <w:lvlJc w:val="left"/>
+      <w:pPr>
+        <w:ind w:left="6480" w:hanging="360"/>
+      </w:pPr>
+      <w:rPr>
+        <w:rFonts w:ascii="Courier New" w:hAnsi="Courier New" w:cs="Courier New" w:hint="default"/>
+      </w:rPr>
+    </w:lvl>
+    <w:lvl w:ilvl="8" w:tplc="0C0A0005" w:tentative="1">
+      <w:start w:val="1"/>
+      <w:numFmt w:val="bullet"/>
+      <w:lvlText w:val=""/>
+      <w:lvlJc w:val="left"/>
+      <w:pPr>
+        <w:ind w:left="7200" w:hanging="360"/>
+      </w:pPr>
+      <w:rPr>
+        <w:rFonts w:ascii="Wingdings" w:hAnsi="Wingdings" w:hint="default"/>
+      </w:rPr>
+    </w:lvl>
+  </w:abstractNum>
+  <w:abstractNum w:abstractNumId="1" w15:restartNumberingAfterBreak="0">
     <w:nsid w:val="316D4EEA"/>
     <w:multiLevelType w:val="multilevel"/>
     <w:tmpl w:val="58EA602C"/>
@@ -25321,7 +25821,7 @@
       </w:rPr>
     </w:lvl>
   </w:abstractNum>
-  <w:abstractNum w:abstractNumId="1" w15:restartNumberingAfterBreak="0">
+  <w:abstractNum w:abstractNumId="2" w15:restartNumberingAfterBreak="0">
     <w:nsid w:val="3E9F2635"/>
     <w:multiLevelType w:val="multilevel"/>
     <w:tmpl w:val="F4CA7296"/>
@@ -25407,7 +25907,7 @@
       </w:pPr>
     </w:lvl>
   </w:abstractNum>
-  <w:abstractNum w:abstractNumId="2" w15:restartNumberingAfterBreak="0">
+  <w:abstractNum w:abstractNumId="3" w15:restartNumberingAfterBreak="0">
     <w:nsid w:val="52141E9D"/>
     <w:multiLevelType w:val="hybridMultilevel"/>
     <w:tmpl w:val="54804DFE"/>
@@ -25520,7 +26020,7 @@
       </w:rPr>
     </w:lvl>
   </w:abstractNum>
-  <w:abstractNum w:abstractNumId="3" w15:restartNumberingAfterBreak="0">
+  <w:abstractNum w:abstractNumId="4" w15:restartNumberingAfterBreak="0">
     <w:nsid w:val="6DF46B09"/>
     <w:multiLevelType w:val="hybridMultilevel"/>
     <w:tmpl w:val="09821488"/>
@@ -25634,22 +26134,25 @@
     </w:lvl>
   </w:abstractNum>
   <w:num w:numId="1">
+    <w:abstractNumId w:val="2"/>
+  </w:num>
+  <w:num w:numId="2">
     <w:abstractNumId w:val="1"/>
   </w:num>
-  <w:num w:numId="2">
-    <w:abstractNumId w:val="0"/>
-  </w:num>
   <w:num w:numId="3">
-    <w:abstractNumId w:val="2"/>
+    <w:abstractNumId w:val="3"/>
   </w:num>
   <w:num w:numId="4">
-    <w:abstractNumId w:val="3"/>
+    <w:abstractNumId w:val="4"/>
+  </w:num>
+  <w:num w:numId="5">
+    <w:abstractNumId w:val="0"/>
   </w:num>
 </w:numbering>
 </file>
 
 <file path=word/styles.xml><?xml version="1.0" encoding="utf-8"?>
-<w:styles xmlns:mc="http://schemas.openxmlformats.org/markup-compatibility/2006" xmlns:r="http://schemas.openxmlformats.org/officeDocument/2006/relationships" xmlns:w="http://schemas.openxmlformats.org/wordprocessingml/2006/main" xmlns:w14="http://schemas.microsoft.com/office/word/2010/wordml" xmlns:w15="http://schemas.microsoft.com/office/word/2012/wordml" xmlns:w16cex="http://schemas.microsoft.com/office/word/2018/wordml/cex" xmlns:w16cid="http://schemas.microsoft.com/office/word/2016/wordml/cid" xmlns:w16="http://schemas.microsoft.com/office/word/2018/wordml" xmlns:w16sdtdh="http://schemas.microsoft.com/office/word/2020/wordml/sdtdatahash" xmlns:w16se="http://schemas.microsoft.com/office/word/2015/wordml/symex" mc:Ignorable="w14 w15 w16se w16cid w16 w16cex w16sdtdh">
+<w:styles xmlns:mc="http://schemas.openxmlformats.org/markup-compatibility/2006" xmlns:r="http://schemas.openxmlformats.org/officeDocument/2006/relationships" xmlns:w="http://schemas.openxmlformats.org/wordprocessingml/2006/main" xmlns:w14="http://schemas.microsoft.com/office/word/2010/wordml" xmlns:w15="http://schemas.microsoft.com/office/word/2012/wordml" xmlns:w16se="http://schemas.microsoft.com/office/word/2015/wordml/symex" mc:Ignorable="w14 w15 w16se">
   <w:docDefaults>
     <w:rPrDefault>
       <w:rPr>
@@ -25665,7 +26168,7 @@
       </w:pPr>
     </w:pPrDefault>
   </w:docDefaults>
-  <w:latentStyles w:defLockedState="0" w:defUIPriority="99" w:defSemiHidden="0" w:defUnhideWhenUsed="0" w:defQFormat="0" w:count="376">
+  <w:latentStyles w:defLockedState="0" w:defUIPriority="99" w:defSemiHidden="0" w:defUnhideWhenUsed="0" w:defQFormat="0" w:count="371">
     <w:lsdException w:name="Normal" w:uiPriority="0" w:qFormat="1"/>
     <w:lsdException w:name="heading 1" w:uiPriority="9" w:qFormat="1"/>
     <w:lsdException w:name="heading 2" w:semiHidden="1" w:uiPriority="9" w:unhideWhenUsed="1" w:qFormat="1"/>
@@ -26037,11 +26540,6 @@
     <w:lsdException w:name="List Table 5 Dark Accent 6" w:uiPriority="50"/>
     <w:lsdException w:name="List Table 6 Colorful Accent 6" w:uiPriority="51"/>
     <w:lsdException w:name="List Table 7 Colorful Accent 6" w:uiPriority="52"/>
-    <w:lsdException w:name="Mention" w:semiHidden="1" w:unhideWhenUsed="1"/>
-    <w:lsdException w:name="Smart Hyperlink" w:semiHidden="1" w:unhideWhenUsed="1"/>
-    <w:lsdException w:name="Hashtag" w:semiHidden="1" w:unhideWhenUsed="1"/>
-    <w:lsdException w:name="Unresolved Mention" w:semiHidden="1" w:unhideWhenUsed="1"/>
-    <w:lsdException w:name="Smart Link" w:semiHidden="1" w:unhideWhenUsed="1"/>
   </w:latentStyles>
   <w:style w:type="paragraph" w:default="1" w:styleId="Normal">
     <w:name w:val="Normal"/>
@@ -26361,7 +26859,7 @@
       <w:szCs w:val="18"/>
     </w:rPr>
   </w:style>
-  <w:style w:type="table" w:styleId="Tablaconcuadrculaclara">
+  <w:style w:type="table" w:styleId="Cuadrculadetablaclara">
     <w:name w:val="Grid Table Light"/>
     <w:basedOn w:val="Tablanormal"/>
     <w:uiPriority w:val="40"/>
@@ -27101,6 +27599,12 @@
 </file>
 
 <file path=customXml/item1.xml><?xml version="1.0" encoding="utf-8"?>
+<go:gDocsCustomXmlDataStorage xmlns:go="http://customooxmlschemas.google.com/" xmlns:r="http://schemas.openxmlformats.org/officeDocument/2006/relationships">
+  <go:docsCustomData xmlns:go="http://customooxmlschemas.google.com/" roundtripDataSignature="AMtx7mhlOjIPWK6rVKxx5edss3h56SJU6A==">AMUW2mWbFZa+RaRcVE6Wbgbs5gWVQGtCisVbkphIdhhYZCCpaQYtgqMpL+Bp4GBcrX4k8xGD19GYKegnQAiNl4zrtykCXhjgFTbsHoiGI4bH8UEgsUSRXafTVWSV8jZfrGNnGGnyTqx0</go:docsCustomData>
+</go:gDocsCustomXmlDataStorage>
+</file>
+
+<file path=customXml/item2.xml><?xml version="1.0" encoding="utf-8"?>
 <b:Sources xmlns:b="http://schemas.openxmlformats.org/officeDocument/2006/bibliography" xmlns="http://schemas.openxmlformats.org/officeDocument/2006/bibliography" SelectedStyle="\APASixthEditionOfficeOnline.xsl" StyleName="APA" Version="6">
   <b:Source>
     <b:Tag>Bay092</b:Tag>
@@ -27961,25 +28465,19 @@
 </b:Sources>
 </file>
 
-<file path=customXml/item2.xml><?xml version="1.0" encoding="utf-8"?>
-<go:gDocsCustomXmlDataStorage xmlns:go="http://customooxmlschemas.google.com/" xmlns:r="http://schemas.openxmlformats.org/officeDocument/2006/relationships">
-  <go:docsCustomData xmlns:go="http://customooxmlschemas.google.com/" roundtripDataSignature="AMtx7mhlOjIPWK6rVKxx5edss3h56SJU6A==">AMUW2mWbFZa+RaRcVE6Wbgbs5gWVQGtCisVbkphIdhhYZCCpaQYtgqMpL+Bp4GBcrX4k8xGD19GYKegnQAiNl4zrtykCXhjgFTbsHoiGI4bH8UEgsUSRXafTVWSV8jZfrGNnGGnyTqx0</go:docsCustomData>
-</go:gDocsCustomXmlDataStorage>
-</file>
-
 <file path=customXml/itemProps1.xml><?xml version="1.0" encoding="utf-8"?>
-<ds:datastoreItem xmlns:ds="http://schemas.openxmlformats.org/officeDocument/2006/customXml" ds:itemID="{80EF69EF-3999-42D2-A218-D5E53E968A0D}">
-  <ds:schemaRefs>
-    <ds:schemaRef ds:uri="http://schemas.openxmlformats.org/officeDocument/2006/bibliography"/>
-  </ds:schemaRefs>
-</ds:datastoreItem>
-</file>
-
-<file path=customXml/itemProps2.xml><?xml version="1.0" encoding="utf-8"?>
 <ds:datastoreItem xmlns:ds="http://schemas.openxmlformats.org/officeDocument/2006/customXml" ds:itemID="{11111111-1234-1234-1234-123412341234}">
   <ds:schemaRefs>
     <ds:schemaRef ds:uri="http://customooxmlschemas.google.com/"/>
     <ds:schemaRef ds:uri="http://schemas.openxmlformats.org/officeDocument/2006/relationships"/>
   </ds:schemaRefs>
 </ds:datastoreItem>
+</file>
+
+<file path=customXml/itemProps2.xml><?xml version="1.0" encoding="utf-8"?>
+<ds:datastoreItem xmlns:ds="http://schemas.openxmlformats.org/officeDocument/2006/customXml" ds:itemID="{9F6A4130-F0F1-42E3-B496-923FE31C028D}">
+  <ds:schemaRefs>
+    <ds:schemaRef ds:uri="http://schemas.openxmlformats.org/officeDocument/2006/bibliography"/>
+  </ds:schemaRefs>
+</ds:datastoreItem>
 </file>
</xml_diff>